<commit_message>
updated website with new info
</commit_message>
<xml_diff>
--- a/Samantha_Mays_Resume.docx
+++ b/Samantha_Mays_Resume.docx
@@ -1,6 +1,6 @@
 
 <file path=word/document.xml><?xml version="1.0" encoding="utf-8"?>
-<w:document xmlns:wpc="http://schemas.microsoft.com/office/word/2010/wordprocessingCanvas" xmlns:cx="http://schemas.microsoft.com/office/drawing/2014/chartex" xmlns:cx1="http://schemas.microsoft.com/office/drawing/2015/9/8/chartex" xmlns:cx2="http://schemas.microsoft.com/office/drawing/2015/10/21/chartex" xmlns:cx3="http://schemas.microsoft.com/office/drawing/2016/5/9/chartex" xmlns:cx4="http://schemas.microsoft.com/office/drawing/2016/5/10/chartex" xmlns:cx5="http://schemas.microsoft.com/office/drawing/2016/5/11/chartex" xmlns:cx6="http://schemas.microsoft.com/office/drawing/2016/5/12/chartex" xmlns:cx7="http://schemas.microsoft.com/office/drawing/2016/5/13/chartex" xmlns:cx8="http://schemas.microsoft.com/office/drawing/2016/5/14/chartex" xmlns:mc="http://schemas.openxmlformats.org/markup-compatibility/2006" xmlns:aink="http://schemas.microsoft.com/office/drawing/2016/ink" xmlns:am3d="http://schemas.microsoft.com/office/drawing/2017/model3d" xmlns:o="urn:schemas-microsoft-com:office:office" xmlns:r="http://schemas.openxmlformats.org/officeDocument/2006/relationships" xmlns:m="http://schemas.openxmlformats.org/officeDocument/2006/math" xmlns:v="urn:schemas-microsoft-com:vml" xmlns:wp14="http://schemas.microsoft.com/office/word/2010/wordprocessingDrawing" xmlns:wp="http://schemas.openxmlformats.org/drawingml/2006/wordprocessingDrawing" xmlns:w10="urn:schemas-microsoft-com:office:word" xmlns:w="http://schemas.openxmlformats.org/wordprocessingml/2006/main" xmlns:w14="http://schemas.microsoft.com/office/word/2010/wordml" xmlns:w15="http://schemas.microsoft.com/office/word/2012/wordml" xmlns:w16cex="http://schemas.microsoft.com/office/word/2018/wordml/cex" xmlns:w16cid="http://schemas.microsoft.com/office/word/2016/wordml/cid" xmlns:w16="http://schemas.microsoft.com/office/word/2018/wordml" xmlns:w16se="http://schemas.microsoft.com/office/word/2015/wordml/symex" xmlns:wpg="http://schemas.microsoft.com/office/word/2010/wordprocessingGroup" xmlns:wpi="http://schemas.microsoft.com/office/word/2010/wordprocessingInk" xmlns:wne="http://schemas.microsoft.com/office/word/2006/wordml" xmlns:wps="http://schemas.microsoft.com/office/word/2010/wordprocessingShape" mc:Ignorable="w14 w15 w16se w16cid w16 w16cex wp14">
+<w:document xmlns:wpc="http://schemas.microsoft.com/office/word/2010/wordprocessingCanvas" xmlns:cx="http://schemas.microsoft.com/office/drawing/2014/chartex" xmlns:cx1="http://schemas.microsoft.com/office/drawing/2015/9/8/chartex" xmlns:cx2="http://schemas.microsoft.com/office/drawing/2015/10/21/chartex" xmlns:cx3="http://schemas.microsoft.com/office/drawing/2016/5/9/chartex" xmlns:cx4="http://schemas.microsoft.com/office/drawing/2016/5/10/chartex" xmlns:cx5="http://schemas.microsoft.com/office/drawing/2016/5/11/chartex" xmlns:cx6="http://schemas.microsoft.com/office/drawing/2016/5/12/chartex" xmlns:cx7="http://schemas.microsoft.com/office/drawing/2016/5/13/chartex" xmlns:cx8="http://schemas.microsoft.com/office/drawing/2016/5/14/chartex" xmlns:mc="http://schemas.openxmlformats.org/markup-compatibility/2006" xmlns:aink="http://schemas.microsoft.com/office/drawing/2016/ink" xmlns:am3d="http://schemas.microsoft.com/office/drawing/2017/model3d" xmlns:o="urn:schemas-microsoft-com:office:office" xmlns:r="http://schemas.openxmlformats.org/officeDocument/2006/relationships" xmlns:m="http://schemas.openxmlformats.org/officeDocument/2006/math" xmlns:v="urn:schemas-microsoft-com:vml" xmlns:wp14="http://schemas.microsoft.com/office/word/2010/wordprocessingDrawing" xmlns:wp="http://schemas.openxmlformats.org/drawingml/2006/wordprocessingDrawing" xmlns:w10="urn:schemas-microsoft-com:office:word" xmlns:w="http://schemas.openxmlformats.org/wordprocessingml/2006/main" xmlns:w14="http://schemas.microsoft.com/office/word/2010/wordml" xmlns:w15="http://schemas.microsoft.com/office/word/2012/wordml" xmlns:w16cex="http://schemas.microsoft.com/office/word/2018/wordml/cex" xmlns:w16cid="http://schemas.microsoft.com/office/word/2016/wordml/cid" xmlns:w16="http://schemas.microsoft.com/office/word/2018/wordml" xmlns:w16sdtdh="http://schemas.microsoft.com/office/word/2020/wordml/sdtdatahash" xmlns:w16se="http://schemas.microsoft.com/office/word/2015/wordml/symex" xmlns:wpg="http://schemas.microsoft.com/office/word/2010/wordprocessingGroup" xmlns:wpi="http://schemas.microsoft.com/office/word/2010/wordprocessingInk" xmlns:wne="http://schemas.microsoft.com/office/word/2006/wordml" xmlns:wps="http://schemas.microsoft.com/office/word/2010/wordprocessingShape" mc:Ignorable="w14 w15 w16se w16cid w16 w16cex w16sdtdh wp14">
   <w:body>
     <w:p>
       <w:pPr>
@@ -50,7 +50,14 @@
           <w:sz w:val="22"/>
           <w:szCs w:val="22"/>
         </w:rPr>
-        <w:t>3003 Memorial Ct., 2204</w:t>
+        <w:t>3003 Memorial Ct., 2</w:t>
+      </w:r>
+      <w:r>
+        <w:rPr>
+          <w:sz w:val="22"/>
+          <w:szCs w:val="22"/>
+        </w:rPr>
+        <w:t>447</w:t>
       </w:r>
       <w:r>
         <w:rPr>
@@ -901,6 +908,13 @@
         </w:rPr>
         <w:t>Qlik Sense</w:t>
       </w:r>
+      <w:r>
+        <w:rPr>
+          <w:sz w:val="22"/>
+          <w:szCs w:val="22"/>
+        </w:rPr>
+        <w:t>, Git</w:t>
+      </w:r>
     </w:p>
     <w:p>
       <w:pPr>
@@ -950,14 +964,7 @@
           <w:sz w:val="22"/>
           <w:szCs w:val="22"/>
         </w:rPr>
-        <w:tab/>
-      </w:r>
-      <w:r>
-        <w:rPr>
-          <w:sz w:val="22"/>
-          <w:szCs w:val="22"/>
-        </w:rPr>
-        <w:tab/>
+        <w:t>, HTML, CSS</w:t>
       </w:r>
       <w:r>
         <w:rPr>
@@ -1095,15 +1102,7 @@
           <w:szCs w:val="22"/>
         </w:rPr>
         <w:tab/>
-        <w:t xml:space="preserve">     </w:t>
-      </w:r>
-      <w:r>
-        <w:rPr>
-          <w:b/>
-          <w:sz w:val="22"/>
-          <w:szCs w:val="22"/>
-        </w:rPr>
-        <w:t>June 2019 – Present</w:t>
+        <w:t xml:space="preserve">     June 2019 – Present</w:t>
       </w:r>
     </w:p>
     <w:p>
@@ -2231,7 +2230,7 @@
 </file>
 
 <file path=word/endnotes.xml><?xml version="1.0" encoding="utf-8"?>
-<w:endnotes xmlns:wpc="http://schemas.microsoft.com/office/word/2010/wordprocessingCanvas" xmlns:cx="http://schemas.microsoft.com/office/drawing/2014/chartex" xmlns:cx1="http://schemas.microsoft.com/office/drawing/2015/9/8/chartex" xmlns:cx2="http://schemas.microsoft.com/office/drawing/2015/10/21/chartex" xmlns:cx3="http://schemas.microsoft.com/office/drawing/2016/5/9/chartex" xmlns:cx4="http://schemas.microsoft.com/office/drawing/2016/5/10/chartex" xmlns:cx5="http://schemas.microsoft.com/office/drawing/2016/5/11/chartex" xmlns:cx6="http://schemas.microsoft.com/office/drawing/2016/5/12/chartex" xmlns:cx7="http://schemas.microsoft.com/office/drawing/2016/5/13/chartex" xmlns:cx8="http://schemas.microsoft.com/office/drawing/2016/5/14/chartex" xmlns:mc="http://schemas.openxmlformats.org/markup-compatibility/2006" xmlns:aink="http://schemas.microsoft.com/office/drawing/2016/ink" xmlns:am3d="http://schemas.microsoft.com/office/drawing/2017/model3d" xmlns:o="urn:schemas-microsoft-com:office:office" xmlns:r="http://schemas.openxmlformats.org/officeDocument/2006/relationships" xmlns:m="http://schemas.openxmlformats.org/officeDocument/2006/math" xmlns:v="urn:schemas-microsoft-com:vml" xmlns:wp14="http://schemas.microsoft.com/office/word/2010/wordprocessingDrawing" xmlns:wp="http://schemas.openxmlformats.org/drawingml/2006/wordprocessingDrawing" xmlns:w10="urn:schemas-microsoft-com:office:word" xmlns:w="http://schemas.openxmlformats.org/wordprocessingml/2006/main" xmlns:w14="http://schemas.microsoft.com/office/word/2010/wordml" xmlns:w15="http://schemas.microsoft.com/office/word/2012/wordml" xmlns:w16cex="http://schemas.microsoft.com/office/word/2018/wordml/cex" xmlns:w16cid="http://schemas.microsoft.com/office/word/2016/wordml/cid" xmlns:w16="http://schemas.microsoft.com/office/word/2018/wordml" xmlns:w16se="http://schemas.microsoft.com/office/word/2015/wordml/symex" xmlns:wpg="http://schemas.microsoft.com/office/word/2010/wordprocessingGroup" xmlns:wpi="http://schemas.microsoft.com/office/word/2010/wordprocessingInk" xmlns:wne="http://schemas.microsoft.com/office/word/2006/wordml" xmlns:wps="http://schemas.microsoft.com/office/word/2010/wordprocessingShape" mc:Ignorable="w14 w15 w16se w16cid w16 w16cex wp14">
+<w:endnotes xmlns:wpc="http://schemas.microsoft.com/office/word/2010/wordprocessingCanvas" xmlns:cx="http://schemas.microsoft.com/office/drawing/2014/chartex" xmlns:cx1="http://schemas.microsoft.com/office/drawing/2015/9/8/chartex" xmlns:cx2="http://schemas.microsoft.com/office/drawing/2015/10/21/chartex" xmlns:cx3="http://schemas.microsoft.com/office/drawing/2016/5/9/chartex" xmlns:cx4="http://schemas.microsoft.com/office/drawing/2016/5/10/chartex" xmlns:cx5="http://schemas.microsoft.com/office/drawing/2016/5/11/chartex" xmlns:cx6="http://schemas.microsoft.com/office/drawing/2016/5/12/chartex" xmlns:cx7="http://schemas.microsoft.com/office/drawing/2016/5/13/chartex" xmlns:cx8="http://schemas.microsoft.com/office/drawing/2016/5/14/chartex" xmlns:mc="http://schemas.openxmlformats.org/markup-compatibility/2006" xmlns:aink="http://schemas.microsoft.com/office/drawing/2016/ink" xmlns:am3d="http://schemas.microsoft.com/office/drawing/2017/model3d" xmlns:o="urn:schemas-microsoft-com:office:office" xmlns:r="http://schemas.openxmlformats.org/officeDocument/2006/relationships" xmlns:m="http://schemas.openxmlformats.org/officeDocument/2006/math" xmlns:v="urn:schemas-microsoft-com:vml" xmlns:wp14="http://schemas.microsoft.com/office/word/2010/wordprocessingDrawing" xmlns:wp="http://schemas.openxmlformats.org/drawingml/2006/wordprocessingDrawing" xmlns:w10="urn:schemas-microsoft-com:office:word" xmlns:w="http://schemas.openxmlformats.org/wordprocessingml/2006/main" xmlns:w14="http://schemas.microsoft.com/office/word/2010/wordml" xmlns:w15="http://schemas.microsoft.com/office/word/2012/wordml" xmlns:w16cex="http://schemas.microsoft.com/office/word/2018/wordml/cex" xmlns:w16cid="http://schemas.microsoft.com/office/word/2016/wordml/cid" xmlns:w16="http://schemas.microsoft.com/office/word/2018/wordml" xmlns:w16sdtdh="http://schemas.microsoft.com/office/word/2020/wordml/sdtdatahash" xmlns:w16se="http://schemas.microsoft.com/office/word/2015/wordml/symex" xmlns:wpg="http://schemas.microsoft.com/office/word/2010/wordprocessingGroup" xmlns:wpi="http://schemas.microsoft.com/office/word/2010/wordprocessingInk" xmlns:wne="http://schemas.microsoft.com/office/word/2006/wordml" xmlns:wps="http://schemas.microsoft.com/office/word/2010/wordprocessingShape" mc:Ignorable="w14 w15 w16se w16cid w16 w16cex w16sdtdh wp14">
   <w:endnote w:type="separator" w:id="-1">
     <w:p>
       <w:r>
@@ -2250,7 +2249,7 @@
 </file>
 
 <file path=word/footnotes.xml><?xml version="1.0" encoding="utf-8"?>
-<w:footnotes xmlns:wpc="http://schemas.microsoft.com/office/word/2010/wordprocessingCanvas" xmlns:cx="http://schemas.microsoft.com/office/drawing/2014/chartex" xmlns:cx1="http://schemas.microsoft.com/office/drawing/2015/9/8/chartex" xmlns:cx2="http://schemas.microsoft.com/office/drawing/2015/10/21/chartex" xmlns:cx3="http://schemas.microsoft.com/office/drawing/2016/5/9/chartex" xmlns:cx4="http://schemas.microsoft.com/office/drawing/2016/5/10/chartex" xmlns:cx5="http://schemas.microsoft.com/office/drawing/2016/5/11/chartex" xmlns:cx6="http://schemas.microsoft.com/office/drawing/2016/5/12/chartex" xmlns:cx7="http://schemas.microsoft.com/office/drawing/2016/5/13/chartex" xmlns:cx8="http://schemas.microsoft.com/office/drawing/2016/5/14/chartex" xmlns:mc="http://schemas.openxmlformats.org/markup-compatibility/2006" xmlns:aink="http://schemas.microsoft.com/office/drawing/2016/ink" xmlns:am3d="http://schemas.microsoft.com/office/drawing/2017/model3d" xmlns:o="urn:schemas-microsoft-com:office:office" xmlns:r="http://schemas.openxmlformats.org/officeDocument/2006/relationships" xmlns:m="http://schemas.openxmlformats.org/officeDocument/2006/math" xmlns:v="urn:schemas-microsoft-com:vml" xmlns:wp14="http://schemas.microsoft.com/office/word/2010/wordprocessingDrawing" xmlns:wp="http://schemas.openxmlformats.org/drawingml/2006/wordprocessingDrawing" xmlns:w10="urn:schemas-microsoft-com:office:word" xmlns:w="http://schemas.openxmlformats.org/wordprocessingml/2006/main" xmlns:w14="http://schemas.microsoft.com/office/word/2010/wordml" xmlns:w15="http://schemas.microsoft.com/office/word/2012/wordml" xmlns:w16cex="http://schemas.microsoft.com/office/word/2018/wordml/cex" xmlns:w16cid="http://schemas.microsoft.com/office/word/2016/wordml/cid" xmlns:w16="http://schemas.microsoft.com/office/word/2018/wordml" xmlns:w16se="http://schemas.microsoft.com/office/word/2015/wordml/symex" xmlns:wpg="http://schemas.microsoft.com/office/word/2010/wordprocessingGroup" xmlns:wpi="http://schemas.microsoft.com/office/word/2010/wordprocessingInk" xmlns:wne="http://schemas.microsoft.com/office/word/2006/wordml" xmlns:wps="http://schemas.microsoft.com/office/word/2010/wordprocessingShape" mc:Ignorable="w14 w15 w16se w16cid w16 w16cex wp14">
+<w:footnotes xmlns:wpc="http://schemas.microsoft.com/office/word/2010/wordprocessingCanvas" xmlns:cx="http://schemas.microsoft.com/office/drawing/2014/chartex" xmlns:cx1="http://schemas.microsoft.com/office/drawing/2015/9/8/chartex" xmlns:cx2="http://schemas.microsoft.com/office/drawing/2015/10/21/chartex" xmlns:cx3="http://schemas.microsoft.com/office/drawing/2016/5/9/chartex" xmlns:cx4="http://schemas.microsoft.com/office/drawing/2016/5/10/chartex" xmlns:cx5="http://schemas.microsoft.com/office/drawing/2016/5/11/chartex" xmlns:cx6="http://schemas.microsoft.com/office/drawing/2016/5/12/chartex" xmlns:cx7="http://schemas.microsoft.com/office/drawing/2016/5/13/chartex" xmlns:cx8="http://schemas.microsoft.com/office/drawing/2016/5/14/chartex" xmlns:mc="http://schemas.openxmlformats.org/markup-compatibility/2006" xmlns:aink="http://schemas.microsoft.com/office/drawing/2016/ink" xmlns:am3d="http://schemas.microsoft.com/office/drawing/2017/model3d" xmlns:o="urn:schemas-microsoft-com:office:office" xmlns:r="http://schemas.openxmlformats.org/officeDocument/2006/relationships" xmlns:m="http://schemas.openxmlformats.org/officeDocument/2006/math" xmlns:v="urn:schemas-microsoft-com:vml" xmlns:wp14="http://schemas.microsoft.com/office/word/2010/wordprocessingDrawing" xmlns:wp="http://schemas.openxmlformats.org/drawingml/2006/wordprocessingDrawing" xmlns:w10="urn:schemas-microsoft-com:office:word" xmlns:w="http://schemas.openxmlformats.org/wordprocessingml/2006/main" xmlns:w14="http://schemas.microsoft.com/office/word/2010/wordml" xmlns:w15="http://schemas.microsoft.com/office/word/2012/wordml" xmlns:w16cex="http://schemas.microsoft.com/office/word/2018/wordml/cex" xmlns:w16cid="http://schemas.microsoft.com/office/word/2016/wordml/cid" xmlns:w16="http://schemas.microsoft.com/office/word/2018/wordml" xmlns:w16sdtdh="http://schemas.microsoft.com/office/word/2020/wordml/sdtdatahash" xmlns:w16se="http://schemas.microsoft.com/office/word/2015/wordml/symex" xmlns:wpg="http://schemas.microsoft.com/office/word/2010/wordprocessingGroup" xmlns:wpi="http://schemas.microsoft.com/office/word/2010/wordprocessingInk" xmlns:wne="http://schemas.microsoft.com/office/word/2006/wordml" xmlns:wps="http://schemas.microsoft.com/office/word/2010/wordprocessingShape" mc:Ignorable="w14 w15 w16se w16cid w16 w16cex w16sdtdh wp14">
   <w:footnote w:type="separator" w:id="-1">
     <w:p>
       <w:r>
@@ -2269,7 +2268,7 @@
 </file>
 
 <file path=word/numbering.xml><?xml version="1.0" encoding="utf-8"?>
-<w:numbering xmlns:wpc="http://schemas.microsoft.com/office/word/2010/wordprocessingCanvas" xmlns:cx="http://schemas.microsoft.com/office/drawing/2014/chartex" xmlns:cx1="http://schemas.microsoft.com/office/drawing/2015/9/8/chartex" xmlns:cx2="http://schemas.microsoft.com/office/drawing/2015/10/21/chartex" xmlns:cx3="http://schemas.microsoft.com/office/drawing/2016/5/9/chartex" xmlns:cx4="http://schemas.microsoft.com/office/drawing/2016/5/10/chartex" xmlns:cx5="http://schemas.microsoft.com/office/drawing/2016/5/11/chartex" xmlns:cx6="http://schemas.microsoft.com/office/drawing/2016/5/12/chartex" xmlns:cx7="http://schemas.microsoft.com/office/drawing/2016/5/13/chartex" xmlns:cx8="http://schemas.microsoft.com/office/drawing/2016/5/14/chartex" xmlns:mc="http://schemas.openxmlformats.org/markup-compatibility/2006" xmlns:aink="http://schemas.microsoft.com/office/drawing/2016/ink" xmlns:am3d="http://schemas.microsoft.com/office/drawing/2017/model3d" xmlns:o="urn:schemas-microsoft-com:office:office" xmlns:r="http://schemas.openxmlformats.org/officeDocument/2006/relationships" xmlns:m="http://schemas.openxmlformats.org/officeDocument/2006/math" xmlns:v="urn:schemas-microsoft-com:vml" xmlns:wp14="http://schemas.microsoft.com/office/word/2010/wordprocessingDrawing" xmlns:wp="http://schemas.openxmlformats.org/drawingml/2006/wordprocessingDrawing" xmlns:w10="urn:schemas-microsoft-com:office:word" xmlns:w="http://schemas.openxmlformats.org/wordprocessingml/2006/main" xmlns:w14="http://schemas.microsoft.com/office/word/2010/wordml" xmlns:w15="http://schemas.microsoft.com/office/word/2012/wordml" xmlns:w16cex="http://schemas.microsoft.com/office/word/2018/wordml/cex" xmlns:w16cid="http://schemas.microsoft.com/office/word/2016/wordml/cid" xmlns:w16="http://schemas.microsoft.com/office/word/2018/wordml" xmlns:w16se="http://schemas.microsoft.com/office/word/2015/wordml/symex" xmlns:wpg="http://schemas.microsoft.com/office/word/2010/wordprocessingGroup" xmlns:wpi="http://schemas.microsoft.com/office/word/2010/wordprocessingInk" xmlns:wne="http://schemas.microsoft.com/office/word/2006/wordml" xmlns:wps="http://schemas.microsoft.com/office/word/2010/wordprocessingShape" mc:Ignorable="w14 w15 w16se w16cid w16 w16cex wp14">
+<w:numbering xmlns:wpc="http://schemas.microsoft.com/office/word/2010/wordprocessingCanvas" xmlns:cx="http://schemas.microsoft.com/office/drawing/2014/chartex" xmlns:cx1="http://schemas.microsoft.com/office/drawing/2015/9/8/chartex" xmlns:cx2="http://schemas.microsoft.com/office/drawing/2015/10/21/chartex" xmlns:cx3="http://schemas.microsoft.com/office/drawing/2016/5/9/chartex" xmlns:cx4="http://schemas.microsoft.com/office/drawing/2016/5/10/chartex" xmlns:cx5="http://schemas.microsoft.com/office/drawing/2016/5/11/chartex" xmlns:cx6="http://schemas.microsoft.com/office/drawing/2016/5/12/chartex" xmlns:cx7="http://schemas.microsoft.com/office/drawing/2016/5/13/chartex" xmlns:cx8="http://schemas.microsoft.com/office/drawing/2016/5/14/chartex" xmlns:mc="http://schemas.openxmlformats.org/markup-compatibility/2006" xmlns:aink="http://schemas.microsoft.com/office/drawing/2016/ink" xmlns:am3d="http://schemas.microsoft.com/office/drawing/2017/model3d" xmlns:o="urn:schemas-microsoft-com:office:office" xmlns:r="http://schemas.openxmlformats.org/officeDocument/2006/relationships" xmlns:m="http://schemas.openxmlformats.org/officeDocument/2006/math" xmlns:v="urn:schemas-microsoft-com:vml" xmlns:wp14="http://schemas.microsoft.com/office/word/2010/wordprocessingDrawing" xmlns:wp="http://schemas.openxmlformats.org/drawingml/2006/wordprocessingDrawing" xmlns:w10="urn:schemas-microsoft-com:office:word" xmlns:w="http://schemas.openxmlformats.org/wordprocessingml/2006/main" xmlns:w14="http://schemas.microsoft.com/office/word/2010/wordml" xmlns:w15="http://schemas.microsoft.com/office/word/2012/wordml" xmlns:w16cex="http://schemas.microsoft.com/office/word/2018/wordml/cex" xmlns:w16cid="http://schemas.microsoft.com/office/word/2016/wordml/cid" xmlns:w16="http://schemas.microsoft.com/office/word/2018/wordml" xmlns:w16sdtdh="http://schemas.microsoft.com/office/word/2020/wordml/sdtdatahash" xmlns:w16se="http://schemas.microsoft.com/office/word/2015/wordml/symex" xmlns:wpg="http://schemas.microsoft.com/office/word/2010/wordprocessingGroup" xmlns:wpi="http://schemas.microsoft.com/office/word/2010/wordprocessingInk" xmlns:wne="http://schemas.microsoft.com/office/word/2006/wordml" xmlns:wps="http://schemas.microsoft.com/office/word/2010/wordprocessingShape" mc:Ignorable="w14 w15 w16se w16cid w16 w16cex w16sdtdh wp14">
   <w:abstractNum w:abstractNumId="0" w15:restartNumberingAfterBreak="0">
     <w:nsid w:val="04A432E9"/>
     <w:multiLevelType w:val="hybridMultilevel"/>
@@ -5754,7 +5753,7 @@
 </file>
 
 <file path=word/styles.xml><?xml version="1.0" encoding="utf-8"?>
-<w:styles xmlns:mc="http://schemas.openxmlformats.org/markup-compatibility/2006" xmlns:r="http://schemas.openxmlformats.org/officeDocument/2006/relationships" xmlns:w="http://schemas.openxmlformats.org/wordprocessingml/2006/main" xmlns:w14="http://schemas.microsoft.com/office/word/2010/wordml" xmlns:w15="http://schemas.microsoft.com/office/word/2012/wordml" xmlns:w16cex="http://schemas.microsoft.com/office/word/2018/wordml/cex" xmlns:w16cid="http://schemas.microsoft.com/office/word/2016/wordml/cid" xmlns:w16="http://schemas.microsoft.com/office/word/2018/wordml" xmlns:w16se="http://schemas.microsoft.com/office/word/2015/wordml/symex" mc:Ignorable="w14 w15 w16se w16cid w16 w16cex">
+<w:styles xmlns:mc="http://schemas.openxmlformats.org/markup-compatibility/2006" xmlns:r="http://schemas.openxmlformats.org/officeDocument/2006/relationships" xmlns:w="http://schemas.openxmlformats.org/wordprocessingml/2006/main" xmlns:w14="http://schemas.microsoft.com/office/word/2010/wordml" xmlns:w15="http://schemas.microsoft.com/office/word/2012/wordml" xmlns:w16cex="http://schemas.microsoft.com/office/word/2018/wordml/cex" xmlns:w16cid="http://schemas.microsoft.com/office/word/2016/wordml/cid" xmlns:w16="http://schemas.microsoft.com/office/word/2018/wordml" xmlns:w16sdtdh="http://schemas.microsoft.com/office/word/2020/wordml/sdtdatahash" xmlns:w16se="http://schemas.microsoft.com/office/word/2015/wordml/symex" mc:Ignorable="w14 w15 w16se w16cid w16 w16cex w16sdtdh">
   <w:docDefaults>
     <w:rPrDefault>
       <w:rPr>

</xml_diff>

<commit_message>
updating resume and links
</commit_message>
<xml_diff>
--- a/Samantha_Mays_Resume.docx
+++ b/Samantha_Mays_Resume.docx
@@ -40,24 +40,19 @@
       <w:pPr>
         <w:jc w:val="center"/>
         <w:rPr>
-          <w:b/>
-          <w:sz w:val="36"/>
-          <w:szCs w:val="36"/>
-        </w:rPr>
-      </w:pPr>
-      <w:r>
-        <w:rPr>
-          <w:sz w:val="22"/>
-          <w:szCs w:val="22"/>
-        </w:rPr>
-        <w:t>3003 Memorial Ct., 2</w:t>
-      </w:r>
-      <w:r>
-        <w:rPr>
-          <w:sz w:val="22"/>
-          <w:szCs w:val="22"/>
-        </w:rPr>
-        <w:t>447</w:t>
+          <w:rStyle w:val="Hyperlink"/>
+          <w:color w:val="auto"/>
+          <w:sz w:val="22"/>
+          <w:szCs w:val="22"/>
+          <w:u w:val="none"/>
+        </w:rPr>
+      </w:pPr>
+      <w:r>
+        <w:rPr>
+          <w:sz w:val="22"/>
+          <w:szCs w:val="22"/>
+        </w:rPr>
+        <w:t>(386)</w:t>
       </w:r>
       <w:r>
         <w:rPr>
@@ -71,48 +66,6 @@
           <w:sz w:val="22"/>
           <w:szCs w:val="22"/>
         </w:rPr>
-        <w:t xml:space="preserve"> </w:t>
-      </w:r>
-      <w:r>
-        <w:rPr>
-          <w:sz w:val="22"/>
-          <w:szCs w:val="22"/>
-        </w:rPr>
-        <w:t>|</w:t>
-      </w:r>
-      <w:r>
-        <w:rPr>
-          <w:sz w:val="22"/>
-          <w:szCs w:val="22"/>
-        </w:rPr>
-        <w:t xml:space="preserve"> </w:t>
-      </w:r>
-      <w:r>
-        <w:rPr>
-          <w:sz w:val="22"/>
-          <w:szCs w:val="22"/>
-        </w:rPr>
-        <w:t xml:space="preserve"> </w:t>
-      </w:r>
-      <w:r>
-        <w:rPr>
-          <w:sz w:val="22"/>
-          <w:szCs w:val="22"/>
-        </w:rPr>
-        <w:t>(386)</w:t>
-      </w:r>
-      <w:r>
-        <w:rPr>
-          <w:sz w:val="22"/>
-          <w:szCs w:val="22"/>
-        </w:rPr>
-        <w:t xml:space="preserve"> </w:t>
-      </w:r>
-      <w:r>
-        <w:rPr>
-          <w:sz w:val="22"/>
-          <w:szCs w:val="22"/>
-        </w:rPr>
         <w:t>490-6828</w:t>
       </w:r>
       <w:r>
@@ -120,7 +73,21 @@
           <w:sz w:val="22"/>
           <w:szCs w:val="22"/>
         </w:rPr>
-        <w:t xml:space="preserve"> </w:t>
+        <w:t xml:space="preserve">  </w:t>
+      </w:r>
+      <w:r>
+        <w:rPr>
+          <w:sz w:val="22"/>
+          <w:szCs w:val="22"/>
+        </w:rPr>
+        <w:t xml:space="preserve">|  </w:t>
+      </w:r>
+      <w:r>
+        <w:rPr>
+          <w:sz w:val="22"/>
+          <w:szCs w:val="22"/>
+        </w:rPr>
+        <w:t>sami.mays93@gmail.com</w:t>
       </w:r>
     </w:p>
     <w:p>
@@ -133,79 +100,6 @@
       </w:pPr>
       <w:r>
         <w:rPr>
-          <w:sz w:val="22"/>
-          <w:szCs w:val="22"/>
-        </w:rPr>
-        <w:t xml:space="preserve">  </w:t>
-      </w:r>
-      <w:r>
-        <w:rPr>
-          <w:sz w:val="22"/>
-          <w:szCs w:val="22"/>
-        </w:rPr>
-        <w:t>s</w:t>
-      </w:r>
-      <w:r>
-        <w:rPr>
-          <w:sz w:val="22"/>
-          <w:szCs w:val="22"/>
-        </w:rPr>
-        <w:t>ami</w:t>
-      </w:r>
-      <w:r>
-        <w:rPr>
-          <w:sz w:val="22"/>
-          <w:szCs w:val="22"/>
-        </w:rPr>
-        <w:t>.mays93@gmail</w:t>
-      </w:r>
-      <w:r>
-        <w:rPr>
-          <w:sz w:val="22"/>
-          <w:szCs w:val="22"/>
-        </w:rPr>
-        <w:t>.com</w:t>
-      </w:r>
-      <w:r>
-        <w:rPr>
-          <w:rStyle w:val="Hyperlink"/>
-          <w:color w:val="auto"/>
-          <w:sz w:val="22"/>
-          <w:szCs w:val="22"/>
-          <w:u w:val="none"/>
-        </w:rPr>
-        <w:t xml:space="preserve"> </w:t>
-      </w:r>
-      <w:r>
-        <w:rPr>
-          <w:sz w:val="22"/>
-          <w:szCs w:val="22"/>
-        </w:rPr>
-        <w:t xml:space="preserve"> </w:t>
-      </w:r>
-      <w:r>
-        <w:rPr>
-          <w:sz w:val="22"/>
-          <w:szCs w:val="22"/>
-        </w:rPr>
-        <w:t>|</w:t>
-      </w:r>
-      <w:r>
-        <w:rPr>
-          <w:sz w:val="22"/>
-          <w:szCs w:val="22"/>
-        </w:rPr>
-        <w:t xml:space="preserve"> </w:t>
-      </w:r>
-      <w:r>
-        <w:rPr>
-          <w:sz w:val="22"/>
-          <w:szCs w:val="22"/>
-        </w:rPr>
-        <w:t xml:space="preserve"> </w:t>
-      </w:r>
-      <w:r>
-        <w:rPr>
           <w:rStyle w:val="domain"/>
           <w:sz w:val="22"/>
           <w:szCs w:val="22"/>
@@ -224,6 +118,56 @@
         </w:rPr>
         <w:t>samantha-mays</w:t>
       </w:r>
+      <w:r>
+        <w:rPr>
+          <w:rStyle w:val="vanity-name"/>
+          <w:sz w:val="22"/>
+          <w:szCs w:val="22"/>
+          <w:bdr w:val="none" w:sz="0" w:space="0" w:color="auto" w:frame="1"/>
+          <w:shd w:val="clear" w:color="auto" w:fill="FFFFFF"/>
+        </w:rPr>
+        <w:t xml:space="preserve">  |</w:t>
+      </w:r>
+      <w:r>
+        <w:rPr>
+          <w:rStyle w:val="vanity-name"/>
+          <w:sz w:val="22"/>
+          <w:szCs w:val="22"/>
+          <w:bdr w:val="none" w:sz="0" w:space="0" w:color="auto" w:frame="1"/>
+          <w:shd w:val="clear" w:color="auto" w:fill="FFFFFF"/>
+        </w:rPr>
+        <w:t xml:space="preserve">  </w:t>
+      </w:r>
+      <w:r>
+        <w:rPr>
+          <w:rStyle w:val="vanity-name"/>
+          <w:sz w:val="22"/>
+          <w:szCs w:val="22"/>
+          <w:bdr w:val="none" w:sz="0" w:space="0" w:color="auto" w:frame="1"/>
+          <w:shd w:val="clear" w:color="auto" w:fill="FFFFFF"/>
+        </w:rPr>
+        <w:t>http://www.samimays.com</w:t>
+      </w:r>
+      <w:r>
+        <w:rPr>
+          <w:rStyle w:val="vanity-name"/>
+          <w:sz w:val="22"/>
+          <w:szCs w:val="22"/>
+          <w:bdr w:val="none" w:sz="0" w:space="0" w:color="auto" w:frame="1"/>
+          <w:shd w:val="clear" w:color="auto" w:fill="FFFFFF"/>
+        </w:rPr>
+        <w:t xml:space="preserve">  |  </w:t>
+      </w:r>
+      <w:r>
+        <w:rPr>
+          <w:rStyle w:val="vanity-name"/>
+          <w:sz w:val="22"/>
+          <w:szCs w:val="22"/>
+          <w:bdr w:val="none" w:sz="0" w:space="0" w:color="auto" w:frame="1"/>
+          <w:shd w:val="clear" w:color="auto" w:fill="FFFFFF"/>
+        </w:rPr>
+        <w:t>https://github.com/samimays</w:t>
+      </w:r>
     </w:p>
     <w:p>
       <w:pPr>
@@ -250,31 +194,122 @@
           <w:szCs w:val="22"/>
           <w:u w:val="single"/>
         </w:rPr>
-        <w:t xml:space="preserve">EDUCATION </w:t>
+        <w:t>PROFESSIONAL SUMMARY</w:t>
       </w:r>
     </w:p>
     <w:p>
       <w:pPr>
         <w:rPr>
-          <w:b/>
-          <w:sz w:val="22"/>
-          <w:szCs w:val="22"/>
-        </w:rPr>
-      </w:pPr>
-      <w:r>
-        <w:rPr>
-          <w:b/>
-          <w:sz w:val="22"/>
-          <w:szCs w:val="22"/>
-        </w:rPr>
-        <w:t xml:space="preserve">University of Florida, </w:t>
-      </w:r>
-      <w:r>
-        <w:rPr>
-          <w:sz w:val="22"/>
-          <w:szCs w:val="22"/>
-        </w:rPr>
-        <w:t>Hough Graduate School of Business</w:t>
+          <w:bCs/>
+          <w:sz w:val="22"/>
+          <w:szCs w:val="22"/>
+        </w:rPr>
+      </w:pPr>
+      <w:r>
+        <w:rPr>
+          <w:bCs/>
+          <w:sz w:val="22"/>
+          <w:szCs w:val="22"/>
+        </w:rPr>
+        <w:t xml:space="preserve">Data analyst for Epilepsy side of business. Completes all ad hoc requests to provide leadership team with KPIs, builds dashboards that have actionable insights, owns the forecast for setting sales goals and measuring progress, and </w:t>
+      </w:r>
+      <w:r>
+        <w:rPr>
+          <w:bCs/>
+          <w:sz w:val="22"/>
+          <w:szCs w:val="22"/>
+        </w:rPr>
+        <w:t>builds analyses</w:t>
+      </w:r>
+      <w:r>
+        <w:rPr>
+          <w:bCs/>
+          <w:sz w:val="22"/>
+          <w:szCs w:val="22"/>
+        </w:rPr>
+        <w:t xml:space="preserve"> using third-party data</w:t>
+      </w:r>
+      <w:r>
+        <w:rPr>
+          <w:bCs/>
+          <w:sz w:val="22"/>
+          <w:szCs w:val="22"/>
+        </w:rPr>
+        <w:t xml:space="preserve"> to develop insights for other business units.</w:t>
+      </w:r>
+    </w:p>
+    <w:p>
+      <w:pPr>
+        <w:rPr>
+          <w:bCs/>
+          <w:sz w:val="22"/>
+          <w:szCs w:val="22"/>
+        </w:rPr>
+      </w:pPr>
+    </w:p>
+    <w:p>
+      <w:pPr>
+        <w:rPr>
+          <w:b/>
+          <w:sz w:val="22"/>
+          <w:szCs w:val="22"/>
+          <w:u w:val="single"/>
+        </w:rPr>
+      </w:pPr>
+      <w:r>
+        <w:rPr>
+          <w:b/>
+          <w:sz w:val="22"/>
+          <w:szCs w:val="22"/>
+          <w:u w:val="single"/>
+        </w:rPr>
+        <w:t xml:space="preserve">TECHNICAL </w:t>
+      </w:r>
+      <w:r>
+        <w:rPr>
+          <w:b/>
+          <w:sz w:val="22"/>
+          <w:szCs w:val="22"/>
+          <w:u w:val="single"/>
+        </w:rPr>
+        <w:t>SKILLS</w:t>
+      </w:r>
+    </w:p>
+    <w:p>
+      <w:pPr>
+        <w:rPr>
+          <w:sz w:val="22"/>
+          <w:szCs w:val="22"/>
+        </w:rPr>
+      </w:pPr>
+      <w:r>
+        <w:rPr>
+          <w:b/>
+          <w:sz w:val="22"/>
+          <w:szCs w:val="22"/>
+        </w:rPr>
+        <w:t>Technical Skills</w:t>
+      </w:r>
+      <w:r>
+        <w:rPr>
+          <w:sz w:val="22"/>
+          <w:szCs w:val="22"/>
+        </w:rPr>
+        <w:t xml:space="preserve">: </w:t>
+      </w:r>
+      <w:r>
+        <w:rPr>
+          <w:sz w:val="22"/>
+          <w:szCs w:val="22"/>
+        </w:rPr>
+        <w:t>MS Excel, MS Power B</w:t>
+      </w:r>
+      <w:r>
+        <w:rPr>
+          <w:sz w:val="22"/>
+          <w:szCs w:val="22"/>
+        </w:rPr>
+        <w:t>I</w:t>
       </w:r>
       <w:r>
         <w:rPr>
@@ -283,8 +318,131 @@
         </w:rPr>
         <w:tab/>
       </w:r>
-      <w:r>
-        <w:rPr>
+    </w:p>
+    <w:p>
+      <w:pPr>
+        <w:rPr>
+          <w:sz w:val="22"/>
+          <w:szCs w:val="22"/>
+        </w:rPr>
+      </w:pPr>
+      <w:r>
+        <w:rPr>
+          <w:b/>
+          <w:sz w:val="22"/>
+          <w:szCs w:val="22"/>
+        </w:rPr>
+        <w:t>Software</w:t>
+      </w:r>
+      <w:r>
+        <w:rPr>
+          <w:sz w:val="22"/>
+          <w:szCs w:val="22"/>
+        </w:rPr>
+        <w:t>: Prism, Qlik Sense</w:t>
+      </w:r>
+    </w:p>
+    <w:p>
+      <w:pPr>
+        <w:rPr>
+          <w:sz w:val="22"/>
+          <w:szCs w:val="22"/>
+        </w:rPr>
+      </w:pPr>
+      <w:r>
+        <w:rPr>
+          <w:b/>
+          <w:sz w:val="22"/>
+          <w:szCs w:val="22"/>
+        </w:rPr>
+        <w:t>Programming Languages</w:t>
+      </w:r>
+      <w:r>
+        <w:rPr>
+          <w:sz w:val="22"/>
+          <w:szCs w:val="22"/>
+        </w:rPr>
+        <w:t xml:space="preserve">: </w:t>
+      </w:r>
+      <w:r>
+        <w:rPr>
+          <w:sz w:val="22"/>
+          <w:szCs w:val="22"/>
+        </w:rPr>
+        <w:t>Java, R, C#, HTML, CSS</w:t>
+      </w:r>
+    </w:p>
+    <w:p>
+      <w:pPr>
+        <w:rPr>
+          <w:sz w:val="22"/>
+          <w:szCs w:val="22"/>
+        </w:rPr>
+      </w:pPr>
+      <w:r>
+        <w:rPr>
+          <w:b/>
+          <w:sz w:val="22"/>
+          <w:szCs w:val="22"/>
+        </w:rPr>
+        <w:t>Database:</w:t>
+      </w:r>
+      <w:r>
+        <w:rPr>
+          <w:sz w:val="22"/>
+          <w:szCs w:val="22"/>
+        </w:rPr>
+        <w:t xml:space="preserve"> mySQL basics, MS Access</w:t>
+      </w:r>
+    </w:p>
+    <w:p>
+      <w:pPr>
+        <w:rPr>
+          <w:b/>
+          <w:sz w:val="22"/>
+          <w:szCs w:val="22"/>
+          <w:u w:val="single"/>
+        </w:rPr>
+      </w:pPr>
+    </w:p>
+    <w:p>
+      <w:pPr>
+        <w:rPr>
+          <w:b/>
+          <w:sz w:val="22"/>
+          <w:szCs w:val="22"/>
+          <w:u w:val="single"/>
+        </w:rPr>
+      </w:pPr>
+      <w:r>
+        <w:rPr>
+          <w:b/>
+          <w:sz w:val="22"/>
+          <w:szCs w:val="22"/>
+          <w:u w:val="single"/>
+        </w:rPr>
+        <w:t>WORK EXPERIENCE</w:t>
+      </w:r>
+    </w:p>
+    <w:p>
+      <w:pPr>
+        <w:rPr>
+          <w:b/>
+          <w:sz w:val="22"/>
+          <w:szCs w:val="22"/>
+        </w:rPr>
+      </w:pPr>
+      <w:r>
+        <w:rPr>
+          <w:b/>
+          <w:sz w:val="22"/>
+          <w:szCs w:val="22"/>
+        </w:rPr>
+        <w:t xml:space="preserve">LivaNova, Competitive Intelligence and Data Analytics </w:t>
+      </w:r>
+      <w:r>
+        <w:rPr>
+          <w:b/>
           <w:sz w:val="22"/>
           <w:szCs w:val="22"/>
         </w:rPr>
@@ -292,6 +450,7 @@
       </w:r>
       <w:r>
         <w:rPr>
+          <w:b/>
           <w:sz w:val="22"/>
           <w:szCs w:val="22"/>
         </w:rPr>
@@ -299,23 +458,123 @@
       </w:r>
       <w:r>
         <w:rPr>
+          <w:b/>
           <w:sz w:val="22"/>
           <w:szCs w:val="22"/>
         </w:rPr>
         <w:tab/>
-        <w:t xml:space="preserve">         </w:t>
-      </w:r>
-      <w:r>
-        <w:rPr>
-          <w:b/>
-          <w:sz w:val="22"/>
-          <w:szCs w:val="22"/>
-        </w:rPr>
-        <w:t xml:space="preserve">        </w:t>
-      </w:r>
-      <w:r>
-        <w:rPr>
-          <w:b/>
+      </w:r>
+      <w:r>
+        <w:rPr>
+          <w:b/>
+          <w:sz w:val="22"/>
+          <w:szCs w:val="22"/>
+        </w:rPr>
+        <w:tab/>
+      </w:r>
+      <w:r>
+        <w:rPr>
+          <w:b/>
+          <w:sz w:val="22"/>
+          <w:szCs w:val="22"/>
+        </w:rPr>
+        <w:tab/>
+        <w:t xml:space="preserve">     June 2019 – Present</w:t>
+      </w:r>
+    </w:p>
+    <w:p>
+      <w:pPr>
+        <w:rPr>
+          <w:b/>
+          <w:sz w:val="22"/>
+          <w:szCs w:val="22"/>
+        </w:rPr>
+      </w:pPr>
+      <w:r>
+        <w:rPr>
+          <w:b/>
+          <w:i/>
+          <w:iCs/>
+          <w:sz w:val="22"/>
+          <w:szCs w:val="22"/>
+        </w:rPr>
+        <w:t>Associate Marketing and Analytics Manager</w:t>
+      </w:r>
+      <w:r>
+        <w:rPr>
+          <w:b/>
+          <w:i/>
+          <w:iCs/>
+          <w:sz w:val="22"/>
+          <w:szCs w:val="22"/>
+        </w:rPr>
+        <w:tab/>
+      </w:r>
+      <w:r>
+        <w:rPr>
+          <w:b/>
+          <w:i/>
+          <w:iCs/>
+          <w:sz w:val="22"/>
+          <w:szCs w:val="22"/>
+        </w:rPr>
+        <w:tab/>
+      </w:r>
+      <w:r>
+        <w:rPr>
+          <w:b/>
+          <w:i/>
+          <w:iCs/>
+          <w:sz w:val="22"/>
+          <w:szCs w:val="22"/>
+        </w:rPr>
+        <w:tab/>
+      </w:r>
+      <w:r>
+        <w:rPr>
+          <w:b/>
+          <w:i/>
+          <w:iCs/>
+          <w:sz w:val="22"/>
+          <w:szCs w:val="22"/>
+        </w:rPr>
+        <w:tab/>
+      </w:r>
+      <w:r>
+        <w:rPr>
+          <w:b/>
+          <w:i/>
+          <w:iCs/>
+          <w:sz w:val="22"/>
+          <w:szCs w:val="22"/>
+        </w:rPr>
+        <w:tab/>
+      </w:r>
+      <w:r>
+        <w:rPr>
+          <w:b/>
+          <w:i/>
+          <w:iCs/>
+          <w:sz w:val="22"/>
+          <w:szCs w:val="22"/>
+        </w:rPr>
+        <w:tab/>
+      </w:r>
+      <w:r>
+        <w:rPr>
+          <w:b/>
+          <w:i/>
+          <w:iCs/>
+          <w:sz w:val="22"/>
+          <w:szCs w:val="22"/>
+        </w:rPr>
+        <w:tab/>
+      </w:r>
+      <w:r>
+        <w:rPr>
+          <w:b/>
+          <w:i/>
+          <w:iCs/>
           <w:sz w:val="22"/>
           <w:szCs w:val="22"/>
         </w:rPr>
@@ -324,422 +583,44 @@
       </w:r>
       <w:r>
         <w:rPr>
-          <w:b/>
-          <w:sz w:val="22"/>
-          <w:szCs w:val="22"/>
-        </w:rPr>
-        <w:t xml:space="preserve">   </w:t>
-      </w:r>
-      <w:r>
-        <w:rPr>
-          <w:b/>
-          <w:sz w:val="22"/>
-          <w:szCs w:val="22"/>
-        </w:rPr>
-        <w:t xml:space="preserve"> May</w:t>
-      </w:r>
-      <w:r>
-        <w:rPr>
-          <w:b/>
-          <w:sz w:val="22"/>
-          <w:szCs w:val="22"/>
-        </w:rPr>
-        <w:t xml:space="preserve"> 2019</w:t>
+          <w:bCs/>
+          <w:sz w:val="22"/>
+          <w:szCs w:val="22"/>
+        </w:rPr>
+        <w:t>Houston, TX</w:t>
+      </w:r>
+      <w:r>
+        <w:rPr>
+          <w:b/>
+          <w:sz w:val="22"/>
+          <w:szCs w:val="22"/>
+        </w:rPr>
+        <w:t xml:space="preserve">     </w:t>
       </w:r>
     </w:p>
     <w:p>
       <w:pPr>
         <w:rPr>
-          <w:sz w:val="22"/>
-          <w:szCs w:val="22"/>
-        </w:rPr>
-      </w:pPr>
-      <w:r>
-        <w:rPr>
-          <w:b/>
-          <w:i/>
-          <w:sz w:val="22"/>
-          <w:szCs w:val="22"/>
-        </w:rPr>
-        <w:t>Master of Science in Information Systems and Operations Management</w:t>
-      </w:r>
-      <w:r>
-        <w:rPr>
-          <w:b/>
-          <w:i/>
-          <w:sz w:val="22"/>
-          <w:szCs w:val="22"/>
-        </w:rPr>
-        <w:t xml:space="preserve"> (ISOM)</w:t>
-      </w:r>
-      <w:r>
-        <w:rPr>
-          <w:b/>
-          <w:i/>
-          <w:sz w:val="22"/>
-          <w:szCs w:val="22"/>
-        </w:rPr>
-        <w:tab/>
-      </w:r>
-      <w:r>
-        <w:rPr>
-          <w:b/>
-          <w:i/>
-          <w:sz w:val="22"/>
-          <w:szCs w:val="22"/>
-        </w:rPr>
-        <w:tab/>
-      </w:r>
-      <w:r>
-        <w:rPr>
-          <w:b/>
-          <w:i/>
-          <w:sz w:val="22"/>
-          <w:szCs w:val="22"/>
-        </w:rPr>
-        <w:tab/>
-        <w:t xml:space="preserve"> </w:t>
-      </w:r>
-      <w:r>
-        <w:rPr>
-          <w:sz w:val="22"/>
-          <w:szCs w:val="22"/>
-        </w:rPr>
-        <w:t>Gainesville, FL</w:t>
-      </w:r>
-    </w:p>
-    <w:p>
-      <w:pPr>
-        <w:pStyle w:val="ListParagraph"/>
-        <w:numPr>
-          <w:ilvl w:val="0"/>
-          <w:numId w:val="28"/>
-        </w:numPr>
-        <w:rPr>
-          <w:sz w:val="22"/>
-          <w:szCs w:val="22"/>
-        </w:rPr>
-      </w:pPr>
-      <w:r>
-        <w:rPr>
-          <w:sz w:val="22"/>
-          <w:szCs w:val="22"/>
-        </w:rPr>
-        <w:t>Track: Information Technology</w:t>
-      </w:r>
-    </w:p>
-    <w:p>
-      <w:pPr>
-        <w:pStyle w:val="ListParagraph"/>
-        <w:numPr>
-          <w:ilvl w:val="0"/>
-          <w:numId w:val="28"/>
-        </w:numPr>
-        <w:rPr>
-          <w:sz w:val="22"/>
-          <w:szCs w:val="22"/>
-        </w:rPr>
-      </w:pPr>
-      <w:r>
-        <w:rPr>
-          <w:sz w:val="22"/>
-          <w:szCs w:val="22"/>
-        </w:rPr>
-        <w:t xml:space="preserve">GPA: </w:t>
-      </w:r>
-      <w:r>
-        <w:rPr>
-          <w:sz w:val="22"/>
-          <w:szCs w:val="22"/>
-        </w:rPr>
-        <w:t>3</w:t>
-      </w:r>
-      <w:r>
-        <w:rPr>
-          <w:sz w:val="22"/>
-          <w:szCs w:val="22"/>
-        </w:rPr>
-        <w:t>.</w:t>
-      </w:r>
-      <w:r>
-        <w:rPr>
-          <w:sz w:val="22"/>
-          <w:szCs w:val="22"/>
-        </w:rPr>
-        <w:t>78</w:t>
-      </w:r>
-      <w:r>
-        <w:rPr>
-          <w:sz w:val="22"/>
-          <w:szCs w:val="22"/>
-        </w:rPr>
-        <w:t>/4.00</w:t>
-      </w:r>
-      <w:r>
-        <w:rPr>
-          <w:sz w:val="22"/>
-          <w:szCs w:val="22"/>
-        </w:rPr>
-        <w:t xml:space="preserve">, </w:t>
-      </w:r>
-      <w:r>
-        <w:rPr>
-          <w:sz w:val="22"/>
-          <w:szCs w:val="22"/>
-        </w:rPr>
-        <w:t>KPMG Merit Scholarship Recipient</w:t>
-      </w:r>
-      <w:r>
-        <w:rPr>
-          <w:b/>
-          <w:sz w:val="22"/>
-          <w:szCs w:val="22"/>
-        </w:rPr>
-        <w:tab/>
-      </w:r>
-      <w:r>
-        <w:rPr>
-          <w:b/>
-          <w:sz w:val="22"/>
-          <w:szCs w:val="22"/>
-        </w:rPr>
-        <w:tab/>
-        <w:t xml:space="preserve">        </w:t>
-      </w:r>
-    </w:p>
-    <w:p>
-      <w:pPr>
-        <w:pStyle w:val="ListParagraph"/>
-        <w:ind w:left="360"/>
-        <w:rPr>
-          <w:sz w:val="22"/>
-          <w:szCs w:val="22"/>
-        </w:rPr>
-      </w:pPr>
-    </w:p>
-    <w:p>
-      <w:pPr>
-        <w:rPr>
-          <w:b/>
-          <w:sz w:val="22"/>
-          <w:szCs w:val="22"/>
-        </w:rPr>
-      </w:pPr>
-      <w:r>
-        <w:rPr>
-          <w:b/>
-          <w:sz w:val="22"/>
-          <w:szCs w:val="22"/>
-        </w:rPr>
-        <w:t xml:space="preserve">University of Florida, </w:t>
-      </w:r>
-      <w:r>
-        <w:rPr>
-          <w:sz w:val="22"/>
-          <w:szCs w:val="22"/>
-        </w:rPr>
-        <w:t>College of Health and Human Performance</w:t>
-      </w:r>
-      <w:r>
-        <w:rPr>
-          <w:sz w:val="22"/>
-          <w:szCs w:val="22"/>
-        </w:rPr>
-        <w:tab/>
-      </w:r>
-      <w:r>
-        <w:rPr>
-          <w:b/>
-          <w:sz w:val="22"/>
-          <w:szCs w:val="22"/>
-        </w:rPr>
-        <w:tab/>
-      </w:r>
-      <w:r>
-        <w:rPr>
-          <w:b/>
-          <w:sz w:val="22"/>
-          <w:szCs w:val="22"/>
-        </w:rPr>
-        <w:tab/>
-      </w:r>
-      <w:r>
-        <w:rPr>
-          <w:b/>
-          <w:sz w:val="22"/>
-          <w:szCs w:val="22"/>
-        </w:rPr>
-        <w:t xml:space="preserve">   </w:t>
-      </w:r>
-      <w:r>
-        <w:rPr>
-          <w:b/>
-          <w:sz w:val="22"/>
-          <w:szCs w:val="22"/>
-        </w:rPr>
-        <w:tab/>
-      </w:r>
-      <w:r>
-        <w:rPr>
-          <w:b/>
-          <w:sz w:val="22"/>
-          <w:szCs w:val="22"/>
-        </w:rPr>
-        <w:t xml:space="preserve"> </w:t>
-      </w:r>
-      <w:r>
-        <w:rPr>
-          <w:b/>
-          <w:sz w:val="22"/>
-          <w:szCs w:val="22"/>
-        </w:rPr>
-        <w:t xml:space="preserve">   </w:t>
-      </w:r>
-      <w:r>
-        <w:rPr>
-          <w:b/>
-          <w:sz w:val="22"/>
-          <w:szCs w:val="22"/>
-        </w:rPr>
-        <w:tab/>
-        <w:t xml:space="preserve">    </w:t>
-      </w:r>
-      <w:r>
-        <w:rPr>
-          <w:b/>
-          <w:sz w:val="22"/>
-          <w:szCs w:val="22"/>
-        </w:rPr>
-        <w:t xml:space="preserve">   </w:t>
-      </w:r>
-      <w:r>
-        <w:rPr>
-          <w:b/>
-          <w:sz w:val="22"/>
-          <w:szCs w:val="22"/>
-        </w:rPr>
-        <w:t xml:space="preserve"> </w:t>
-      </w:r>
-      <w:r>
-        <w:rPr>
-          <w:b/>
-          <w:sz w:val="22"/>
-          <w:szCs w:val="22"/>
-        </w:rPr>
-        <w:t xml:space="preserve"> </w:t>
-      </w:r>
-      <w:r>
-        <w:rPr>
-          <w:b/>
-          <w:sz w:val="22"/>
-          <w:szCs w:val="22"/>
-        </w:rPr>
-        <w:t>May</w:t>
-      </w:r>
-      <w:r>
-        <w:rPr>
-          <w:b/>
-          <w:sz w:val="22"/>
-          <w:szCs w:val="22"/>
-        </w:rPr>
-        <w:t xml:space="preserve"> 2016</w:t>
-      </w:r>
-    </w:p>
-    <w:p>
-      <w:pPr>
-        <w:rPr>
-          <w:sz w:val="22"/>
-          <w:szCs w:val="22"/>
-        </w:rPr>
-      </w:pPr>
-      <w:r>
-        <w:rPr>
-          <w:b/>
-          <w:i/>
-          <w:sz w:val="22"/>
-          <w:szCs w:val="22"/>
-        </w:rPr>
-        <w:t>Bachelor of Science – Applied Physiology and Kinesiology</w:t>
-      </w:r>
-      <w:r>
-        <w:rPr>
-          <w:b/>
-          <w:i/>
-          <w:sz w:val="22"/>
-          <w:szCs w:val="22"/>
-        </w:rPr>
-        <w:t>,</w:t>
-      </w:r>
-      <w:r>
-        <w:rPr>
-          <w:b/>
-          <w:i/>
-          <w:sz w:val="22"/>
-          <w:szCs w:val="22"/>
-        </w:rPr>
-        <w:t xml:space="preserve"> Exercise Physiolog</w:t>
-      </w:r>
-      <w:r>
-        <w:rPr>
-          <w:b/>
-          <w:i/>
-          <w:sz w:val="22"/>
-          <w:szCs w:val="22"/>
-        </w:rPr>
-        <w:t xml:space="preserve">y       </w:t>
-      </w:r>
-      <w:r>
-        <w:rPr>
-          <w:b/>
-          <w:i/>
-          <w:sz w:val="22"/>
-          <w:szCs w:val="22"/>
-        </w:rPr>
-        <w:t xml:space="preserve">      </w:t>
-      </w:r>
-      <w:r>
-        <w:rPr>
-          <w:b/>
-          <w:i/>
-          <w:sz w:val="22"/>
-          <w:szCs w:val="22"/>
-        </w:rPr>
-        <w:t xml:space="preserve">   </w:t>
-      </w:r>
-      <w:r>
-        <w:rPr>
-          <w:b/>
-          <w:i/>
-          <w:sz w:val="22"/>
-          <w:szCs w:val="22"/>
-        </w:rPr>
-        <w:t xml:space="preserve">  </w:t>
-      </w:r>
-      <w:r>
-        <w:rPr>
-          <w:b/>
-          <w:i/>
-          <w:sz w:val="22"/>
-          <w:szCs w:val="22"/>
-        </w:rPr>
-        <w:tab/>
-      </w:r>
-      <w:r>
-        <w:rPr>
-          <w:b/>
-          <w:i/>
-          <w:sz w:val="22"/>
-          <w:szCs w:val="22"/>
-        </w:rPr>
-        <w:tab/>
-        <w:t xml:space="preserve"> </w:t>
-      </w:r>
-      <w:r>
-        <w:rPr>
-          <w:sz w:val="22"/>
-          <w:szCs w:val="22"/>
-        </w:rPr>
-        <w:t>Gainesville, FL</w:t>
+          <w:bCs/>
+          <w:sz w:val="22"/>
+          <w:szCs w:val="22"/>
+        </w:rPr>
+      </w:pPr>
+      <w:r>
+        <w:rPr>
+          <w:bCs/>
+          <w:sz w:val="22"/>
+          <w:szCs w:val="22"/>
+        </w:rPr>
+        <w:t>Aid</w:t>
+      </w:r>
+      <w:r>
+        <w:rPr>
+          <w:bCs/>
+          <w:sz w:val="22"/>
+          <w:szCs w:val="22"/>
+        </w:rPr>
+        <w:t xml:space="preserve"> team members and other departments in making informed decisions about the business through data analysis and data visualization.</w:t>
       </w:r>
     </w:p>
     <w:p>
@@ -750,492 +631,26 @@
           <w:numId w:val="29"/>
         </w:numPr>
         <w:rPr>
-          <w:sz w:val="22"/>
-          <w:szCs w:val="22"/>
-        </w:rPr>
-      </w:pPr>
-      <w:r>
-        <w:rPr>
-          <w:sz w:val="22"/>
-          <w:szCs w:val="22"/>
-        </w:rPr>
-        <w:t>GPA: 3.7</w:t>
-      </w:r>
-      <w:r>
-        <w:rPr>
-          <w:sz w:val="22"/>
-          <w:szCs w:val="22"/>
-        </w:rPr>
-        <w:t>2</w:t>
-      </w:r>
-      <w:r>
-        <w:rPr>
-          <w:sz w:val="22"/>
-          <w:szCs w:val="22"/>
-        </w:rPr>
-        <w:t>/4.00</w:t>
-      </w:r>
-      <w:r>
-        <w:rPr>
-          <w:sz w:val="22"/>
-          <w:szCs w:val="22"/>
-        </w:rPr>
-        <w:t xml:space="preserve">, </w:t>
-      </w:r>
-      <w:r>
-        <w:rPr>
-          <w:sz w:val="22"/>
-          <w:szCs w:val="22"/>
-        </w:rPr>
-        <w:t>Summa Cum Laude</w:t>
-      </w:r>
-    </w:p>
-    <w:p>
-      <w:pPr>
-        <w:pStyle w:val="ListParagraph"/>
-        <w:ind w:left="360"/>
-        <w:rPr>
-          <w:sz w:val="22"/>
-          <w:szCs w:val="22"/>
-        </w:rPr>
-      </w:pPr>
-    </w:p>
-    <w:p>
-      <w:pPr>
-        <w:rPr>
-          <w:b/>
-          <w:sz w:val="22"/>
-          <w:szCs w:val="22"/>
-          <w:u w:val="single"/>
-        </w:rPr>
-      </w:pPr>
-      <w:r>
-        <w:rPr>
-          <w:b/>
-          <w:sz w:val="22"/>
-          <w:szCs w:val="22"/>
-          <w:u w:val="single"/>
-        </w:rPr>
-        <w:t xml:space="preserve">TECHNICAL </w:t>
-      </w:r>
-      <w:r>
-        <w:rPr>
-          <w:b/>
-          <w:sz w:val="22"/>
-          <w:szCs w:val="22"/>
-          <w:u w:val="single"/>
-        </w:rPr>
-        <w:t>SKILLS</w:t>
-      </w:r>
-    </w:p>
-    <w:p>
-      <w:pPr>
-        <w:rPr>
-          <w:sz w:val="22"/>
-          <w:szCs w:val="22"/>
-        </w:rPr>
-      </w:pPr>
-      <w:r>
-        <w:rPr>
-          <w:b/>
-          <w:sz w:val="22"/>
-          <w:szCs w:val="22"/>
-        </w:rPr>
-        <w:t>Technical Skills</w:t>
-      </w:r>
-      <w:r>
-        <w:rPr>
-          <w:sz w:val="22"/>
-          <w:szCs w:val="22"/>
-        </w:rPr>
-        <w:t xml:space="preserve">: </w:t>
-      </w:r>
-      <w:r>
-        <w:rPr>
-          <w:sz w:val="22"/>
-          <w:szCs w:val="22"/>
-        </w:rPr>
-        <w:t>MS Excel, MS Power BI</w:t>
-      </w:r>
-      <w:r>
-        <w:rPr>
-          <w:sz w:val="22"/>
-          <w:szCs w:val="22"/>
-        </w:rPr>
-        <w:tab/>
-        <w:t xml:space="preserve"> </w:t>
-      </w:r>
-      <w:r>
-        <w:rPr>
-          <w:sz w:val="22"/>
-          <w:szCs w:val="22"/>
-        </w:rPr>
-        <w:tab/>
-      </w:r>
-      <w:r>
-        <w:rPr>
-          <w:b/>
-          <w:sz w:val="22"/>
-          <w:szCs w:val="22"/>
-        </w:rPr>
-        <w:t>Software</w:t>
-      </w:r>
-      <w:r>
-        <w:rPr>
-          <w:sz w:val="22"/>
-          <w:szCs w:val="22"/>
-        </w:rPr>
-        <w:t>: SAP Netweaver, Prism</w:t>
-      </w:r>
-      <w:r>
-        <w:rPr>
-          <w:sz w:val="22"/>
-          <w:szCs w:val="22"/>
-        </w:rPr>
-        <w:t>, SPSS</w:t>
-      </w:r>
-      <w:r>
-        <w:rPr>
-          <w:sz w:val="22"/>
-          <w:szCs w:val="22"/>
-        </w:rPr>
-        <w:t xml:space="preserve">, </w:t>
-      </w:r>
-      <w:r>
-        <w:rPr>
-          <w:sz w:val="22"/>
-          <w:szCs w:val="22"/>
-        </w:rPr>
-        <w:t>Qlik Sense</w:t>
-      </w:r>
-      <w:r>
-        <w:rPr>
-          <w:sz w:val="22"/>
-          <w:szCs w:val="22"/>
-        </w:rPr>
-        <w:t>, Git</w:t>
-      </w:r>
-    </w:p>
-    <w:p>
-      <w:pPr>
-        <w:rPr>
-          <w:sz w:val="22"/>
-          <w:szCs w:val="22"/>
-        </w:rPr>
-      </w:pPr>
-      <w:r>
-        <w:rPr>
-          <w:b/>
-          <w:sz w:val="22"/>
-          <w:szCs w:val="22"/>
-        </w:rPr>
-        <w:t>Programming Languages</w:t>
-      </w:r>
-      <w:r>
-        <w:rPr>
-          <w:sz w:val="22"/>
-          <w:szCs w:val="22"/>
-        </w:rPr>
-        <w:t xml:space="preserve">: </w:t>
-      </w:r>
-      <w:r>
-        <w:rPr>
-          <w:sz w:val="22"/>
-          <w:szCs w:val="22"/>
-        </w:rPr>
-        <w:t>Java</w:t>
-      </w:r>
-      <w:r>
-        <w:rPr>
-          <w:sz w:val="22"/>
-          <w:szCs w:val="22"/>
-        </w:rPr>
-        <w:t>, R</w:t>
-      </w:r>
-      <w:r>
-        <w:rPr>
-          <w:sz w:val="22"/>
-          <w:szCs w:val="22"/>
-        </w:rPr>
-        <w:t>, C#</w:t>
-      </w:r>
-      <w:r>
-        <w:rPr>
-          <w:sz w:val="22"/>
-          <w:szCs w:val="22"/>
-        </w:rPr>
-        <w:t>, HTML, CSS</w:t>
-      </w:r>
-      <w:r>
-        <w:rPr>
-          <w:sz w:val="22"/>
-          <w:szCs w:val="22"/>
-        </w:rPr>
-        <w:tab/>
-      </w:r>
-      <w:r>
-        <w:rPr>
-          <w:b/>
-          <w:sz w:val="22"/>
-          <w:szCs w:val="22"/>
-        </w:rPr>
-        <w:t>Database:</w:t>
-      </w:r>
-      <w:r>
-        <w:rPr>
-          <w:sz w:val="22"/>
-          <w:szCs w:val="22"/>
-        </w:rPr>
-        <w:t xml:space="preserve"> mySQL</w:t>
-      </w:r>
-      <w:r>
-        <w:rPr>
-          <w:sz w:val="22"/>
-          <w:szCs w:val="22"/>
-        </w:rPr>
-        <w:t xml:space="preserve"> basics</w:t>
-      </w:r>
-      <w:r>
-        <w:rPr>
-          <w:sz w:val="22"/>
-          <w:szCs w:val="22"/>
-        </w:rPr>
-        <w:t>, MS Access</w:t>
-      </w:r>
-    </w:p>
-    <w:p>
-      <w:pPr>
-        <w:rPr>
-          <w:sz w:val="22"/>
-          <w:szCs w:val="22"/>
-        </w:rPr>
-      </w:pPr>
-    </w:p>
-    <w:p>
-      <w:pPr>
-        <w:rPr>
-          <w:b/>
-          <w:sz w:val="22"/>
-          <w:szCs w:val="22"/>
-          <w:u w:val="single"/>
-        </w:rPr>
-      </w:pPr>
-      <w:r>
-        <w:rPr>
-          <w:b/>
-          <w:sz w:val="22"/>
-          <w:szCs w:val="22"/>
-          <w:u w:val="single"/>
-        </w:rPr>
-        <w:t xml:space="preserve">WORK </w:t>
-      </w:r>
-      <w:r>
-        <w:rPr>
-          <w:b/>
-          <w:sz w:val="22"/>
-          <w:szCs w:val="22"/>
-          <w:u w:val="single"/>
-        </w:rPr>
-        <w:t>EXPERIENCE</w:t>
-      </w:r>
-    </w:p>
-    <w:p>
-      <w:pPr>
-        <w:rPr>
-          <w:b/>
-          <w:sz w:val="22"/>
-          <w:szCs w:val="22"/>
-        </w:rPr>
-      </w:pPr>
-      <w:r>
-        <w:rPr>
-          <w:b/>
-          <w:sz w:val="22"/>
-          <w:szCs w:val="22"/>
-        </w:rPr>
-        <w:t>LivaNova, Competitive Intelligence and Data Analytics</w:t>
-      </w:r>
-      <w:r>
-        <w:rPr>
-          <w:b/>
-          <w:sz w:val="22"/>
-          <w:szCs w:val="22"/>
-        </w:rPr>
-        <w:t xml:space="preserve"> </w:t>
-      </w:r>
-      <w:r>
-        <w:rPr>
-          <w:b/>
-          <w:sz w:val="22"/>
-          <w:szCs w:val="22"/>
-        </w:rPr>
-        <w:tab/>
-      </w:r>
-      <w:r>
-        <w:rPr>
-          <w:b/>
-          <w:sz w:val="22"/>
-          <w:szCs w:val="22"/>
-        </w:rPr>
-        <w:tab/>
-      </w:r>
-      <w:r>
-        <w:rPr>
-          <w:b/>
-          <w:sz w:val="22"/>
-          <w:szCs w:val="22"/>
-        </w:rPr>
-        <w:tab/>
-      </w:r>
-      <w:r>
-        <w:rPr>
-          <w:b/>
-          <w:sz w:val="22"/>
-          <w:szCs w:val="22"/>
-        </w:rPr>
-        <w:tab/>
-      </w:r>
-      <w:r>
-        <w:rPr>
-          <w:b/>
-          <w:sz w:val="22"/>
-          <w:szCs w:val="22"/>
-        </w:rPr>
-        <w:tab/>
-        <w:t xml:space="preserve">     June 2019 – Present</w:t>
-      </w:r>
-    </w:p>
-    <w:p>
-      <w:pPr>
-        <w:rPr>
-          <w:b/>
-          <w:sz w:val="22"/>
-          <w:szCs w:val="22"/>
-        </w:rPr>
-      </w:pPr>
-      <w:r>
-        <w:rPr>
-          <w:b/>
-          <w:i/>
-          <w:iCs/>
-          <w:sz w:val="22"/>
-          <w:szCs w:val="22"/>
-        </w:rPr>
-        <w:t>Associate Marketing and Analytics Manager</w:t>
-      </w:r>
-      <w:r>
-        <w:rPr>
-          <w:b/>
-          <w:i/>
-          <w:iCs/>
-          <w:sz w:val="22"/>
-          <w:szCs w:val="22"/>
-        </w:rPr>
-        <w:tab/>
-      </w:r>
-      <w:r>
-        <w:rPr>
-          <w:b/>
-          <w:i/>
-          <w:iCs/>
-          <w:sz w:val="22"/>
-          <w:szCs w:val="22"/>
-        </w:rPr>
-        <w:tab/>
-      </w:r>
-      <w:r>
-        <w:rPr>
-          <w:b/>
-          <w:i/>
-          <w:iCs/>
-          <w:sz w:val="22"/>
-          <w:szCs w:val="22"/>
-        </w:rPr>
-        <w:tab/>
-      </w:r>
-      <w:r>
-        <w:rPr>
-          <w:b/>
-          <w:i/>
-          <w:iCs/>
-          <w:sz w:val="22"/>
-          <w:szCs w:val="22"/>
-        </w:rPr>
-        <w:tab/>
-      </w:r>
-      <w:r>
-        <w:rPr>
-          <w:b/>
-          <w:i/>
-          <w:iCs/>
-          <w:sz w:val="22"/>
-          <w:szCs w:val="22"/>
-        </w:rPr>
-        <w:tab/>
-      </w:r>
-      <w:r>
-        <w:rPr>
-          <w:b/>
-          <w:i/>
-          <w:iCs/>
-          <w:sz w:val="22"/>
-          <w:szCs w:val="22"/>
-        </w:rPr>
-        <w:tab/>
-      </w:r>
-      <w:r>
-        <w:rPr>
-          <w:b/>
-          <w:i/>
-          <w:iCs/>
-          <w:sz w:val="22"/>
-          <w:szCs w:val="22"/>
-        </w:rPr>
-        <w:tab/>
-      </w:r>
-      <w:r>
-        <w:rPr>
-          <w:b/>
-          <w:i/>
-          <w:iCs/>
-          <w:sz w:val="22"/>
-          <w:szCs w:val="22"/>
-        </w:rPr>
-        <w:tab/>
-        <w:t xml:space="preserve">     </w:t>
-      </w:r>
-      <w:r>
-        <w:rPr>
           <w:bCs/>
           <w:sz w:val="22"/>
           <w:szCs w:val="22"/>
         </w:rPr>
-        <w:t>Houston, TX</w:t>
-      </w:r>
-      <w:r>
-        <w:rPr>
-          <w:b/>
-          <w:sz w:val="22"/>
-          <w:szCs w:val="22"/>
-        </w:rPr>
-        <w:t xml:space="preserve">     </w:t>
-      </w:r>
-    </w:p>
-    <w:p>
-      <w:pPr>
+      </w:pPr>
+      <w:r>
         <w:rPr>
           <w:bCs/>
           <w:sz w:val="22"/>
           <w:szCs w:val="22"/>
         </w:rPr>
-      </w:pPr>
+        <w:t>Led a team of 3 th</w:t>
+      </w:r>
       <w:r>
         <w:rPr>
           <w:bCs/>
           <w:sz w:val="22"/>
           <w:szCs w:val="22"/>
         </w:rPr>
-        <w:t>Assist team</w:t>
+        <w:t xml:space="preserve">at </w:t>
       </w:r>
       <w:r>
         <w:rPr>
@@ -1243,39 +658,7 @@
           <w:sz w:val="22"/>
           <w:szCs w:val="22"/>
         </w:rPr>
-        <w:t xml:space="preserve"> members</w:t>
-      </w:r>
-      <w:r>
-        <w:rPr>
-          <w:bCs/>
-          <w:sz w:val="22"/>
-          <w:szCs w:val="22"/>
-        </w:rPr>
-        <w:t xml:space="preserve"> and other departments </w:t>
-      </w:r>
-      <w:r>
-        <w:rPr>
-          <w:bCs/>
-          <w:sz w:val="22"/>
-          <w:szCs w:val="22"/>
-        </w:rPr>
-        <w:t>in making</w:t>
-      </w:r>
-      <w:r>
-        <w:rPr>
-          <w:bCs/>
-          <w:sz w:val="22"/>
-          <w:szCs w:val="22"/>
-        </w:rPr>
-        <w:t xml:space="preserve"> informed decisions about the business </w:t>
-      </w:r>
-      <w:r>
-        <w:rPr>
-          <w:bCs/>
-          <w:sz w:val="22"/>
-          <w:szCs w:val="22"/>
-        </w:rPr>
-        <w:t>through data analysis and data visualization.</w:t>
+        <w:t>built an alternative forecast model using R studio to predict end-of-service implants, helping Sales calculate their units sold quarterly target, and aiding Commercial Operations set goals for reaching out to patients to receive new devices. As a result, we have increased accuracy of predicted implants to be within 6% of actuals, and increased forecast production by 200%.</w:t>
       </w:r>
     </w:p>
     <w:p>
@@ -1297,7 +680,7 @@
           <w:sz w:val="22"/>
           <w:szCs w:val="22"/>
         </w:rPr>
-        <w:t xml:space="preserve">Learned programming syntax for Qlik </w:t>
+        <w:t xml:space="preserve">Taught myself programming syntax for Qlik sense, </w:t>
       </w:r>
       <w:r>
         <w:rPr>
@@ -1305,7 +688,7 @@
           <w:sz w:val="22"/>
           <w:szCs w:val="22"/>
         </w:rPr>
-        <w:t>Sense and</w:t>
+        <w:t>the company’s</w:t>
       </w:r>
       <w:r>
         <w:rPr>
@@ -1313,7 +696,7 @@
           <w:sz w:val="22"/>
           <w:szCs w:val="22"/>
         </w:rPr>
-        <w:t xml:space="preserve"> created a dashboard that reports </w:t>
+        <w:t xml:space="preserve"> </w:t>
       </w:r>
       <w:r>
         <w:rPr>
@@ -1321,7 +704,7 @@
           <w:sz w:val="22"/>
           <w:szCs w:val="22"/>
         </w:rPr>
-        <w:t>quarterly business performance and account tracking recommendations</w:t>
+        <w:t>data modeling tool</w:t>
       </w:r>
       <w:r>
         <w:rPr>
@@ -1329,7 +712,7 @@
           <w:sz w:val="22"/>
           <w:szCs w:val="22"/>
         </w:rPr>
-        <w:t xml:space="preserve">. As a result, </w:t>
+        <w:t xml:space="preserve">. Since </w:t>
       </w:r>
       <w:r>
         <w:rPr>
@@ -1337,7 +720,7 @@
           <w:sz w:val="22"/>
           <w:szCs w:val="22"/>
         </w:rPr>
-        <w:t>the dashboard increased team productivity by 1</w:t>
+        <w:t>learning this</w:t>
       </w:r>
       <w:r>
         <w:rPr>
@@ -1345,7 +728,7 @@
           <w:sz w:val="22"/>
           <w:szCs w:val="22"/>
         </w:rPr>
-        <w:t>0</w:t>
+        <w:t xml:space="preserve">, </w:t>
       </w:r>
       <w:r>
         <w:rPr>
@@ -1353,7 +736,143 @@
           <w:sz w:val="22"/>
           <w:szCs w:val="22"/>
         </w:rPr>
-        <w:t>%.</w:t>
+        <w:t>5 dashboards have been built</w:t>
+      </w:r>
+      <w:r>
+        <w:rPr>
+          <w:bCs/>
+          <w:sz w:val="22"/>
+          <w:szCs w:val="22"/>
+        </w:rPr>
+        <w:t xml:space="preserve"> while working collaboratively with </w:t>
+      </w:r>
+      <w:r>
+        <w:rPr>
+          <w:bCs/>
+          <w:sz w:val="22"/>
+          <w:szCs w:val="22"/>
+        </w:rPr>
+        <w:t xml:space="preserve">3 different business units, </w:t>
+      </w:r>
+      <w:r>
+        <w:rPr>
+          <w:bCs/>
+          <w:sz w:val="22"/>
+          <w:szCs w:val="22"/>
+        </w:rPr>
+        <w:t>resulting in</w:t>
+      </w:r>
+      <w:r>
+        <w:rPr>
+          <w:bCs/>
+          <w:sz w:val="22"/>
+          <w:szCs w:val="22"/>
+        </w:rPr>
+        <w:t xml:space="preserve"> </w:t>
+      </w:r>
+      <w:r>
+        <w:rPr>
+          <w:bCs/>
+          <w:sz w:val="22"/>
+          <w:szCs w:val="22"/>
+        </w:rPr>
+        <w:t>automat</w:t>
+      </w:r>
+      <w:r>
+        <w:rPr>
+          <w:bCs/>
+          <w:sz w:val="22"/>
+          <w:szCs w:val="22"/>
+        </w:rPr>
+        <w:t>ed</w:t>
+      </w:r>
+      <w:r>
+        <w:rPr>
+          <w:bCs/>
+          <w:sz w:val="22"/>
+          <w:szCs w:val="22"/>
+        </w:rPr>
+        <w:t xml:space="preserve"> report</w:t>
+      </w:r>
+      <w:r>
+        <w:rPr>
+          <w:bCs/>
+          <w:sz w:val="22"/>
+          <w:szCs w:val="22"/>
+        </w:rPr>
+        <w:t>ing</w:t>
+      </w:r>
+      <w:r>
+        <w:rPr>
+          <w:bCs/>
+          <w:sz w:val="22"/>
+          <w:szCs w:val="22"/>
+        </w:rPr>
+        <w:t>, which</w:t>
+      </w:r>
+      <w:r>
+        <w:rPr>
+          <w:bCs/>
+          <w:sz w:val="22"/>
+          <w:szCs w:val="22"/>
+        </w:rPr>
+        <w:t xml:space="preserve"> help</w:t>
+      </w:r>
+      <w:r>
+        <w:rPr>
+          <w:bCs/>
+          <w:sz w:val="22"/>
+          <w:szCs w:val="22"/>
+        </w:rPr>
+        <w:t>ed these</w:t>
+      </w:r>
+      <w:r>
+        <w:rPr>
+          <w:bCs/>
+          <w:sz w:val="22"/>
+          <w:szCs w:val="22"/>
+        </w:rPr>
+        <w:t xml:space="preserve"> units</w:t>
+      </w:r>
+      <w:r>
+        <w:rPr>
+          <w:bCs/>
+          <w:sz w:val="22"/>
+          <w:szCs w:val="22"/>
+        </w:rPr>
+        <w:t xml:space="preserve"> be </w:t>
+      </w:r>
+      <w:r>
+        <w:rPr>
+          <w:bCs/>
+          <w:sz w:val="22"/>
+          <w:szCs w:val="22"/>
+        </w:rPr>
+        <w:t>50</w:t>
+      </w:r>
+      <w:r>
+        <w:rPr>
+          <w:bCs/>
+          <w:sz w:val="22"/>
+          <w:szCs w:val="22"/>
+        </w:rPr>
+        <w:t>% more effective</w:t>
+      </w:r>
+      <w:r>
+        <w:rPr>
+          <w:bCs/>
+          <w:sz w:val="22"/>
+          <w:szCs w:val="22"/>
+        </w:rPr>
+        <w:t xml:space="preserve"> with actionable insights</w:t>
+      </w:r>
+      <w:r>
+        <w:rPr>
+          <w:bCs/>
+          <w:sz w:val="22"/>
+          <w:szCs w:val="22"/>
+        </w:rPr>
+        <w:t>.</w:t>
       </w:r>
     </w:p>
     <w:p>
@@ -1364,18 +883,27 @@
           <w:numId w:val="29"/>
         </w:numPr>
         <w:rPr>
+          <w:b/>
+          <w:sz w:val="22"/>
+          <w:szCs w:val="22"/>
+          <w:u w:val="single"/>
+        </w:rPr>
+      </w:pPr>
+      <w:r>
+        <w:rPr>
           <w:bCs/>
           <w:sz w:val="22"/>
           <w:szCs w:val="22"/>
         </w:rPr>
-      </w:pPr>
+        <w:t xml:space="preserve">Utilized a </w:t>
+      </w:r>
       <w:r>
         <w:rPr>
           <w:bCs/>
           <w:sz w:val="22"/>
           <w:szCs w:val="22"/>
         </w:rPr>
-        <w:t>Built</w:t>
+        <w:t>third-party</w:t>
       </w:r>
       <w:r>
         <w:rPr>
@@ -1383,7 +911,7 @@
           <w:sz w:val="22"/>
           <w:szCs w:val="22"/>
         </w:rPr>
-        <w:t xml:space="preserve"> alternative forecast model in R</w:t>
+        <w:t xml:space="preserve"> vendor’s database</w:t>
       </w:r>
       <w:r>
         <w:rPr>
@@ -1391,7 +919,7 @@
           <w:sz w:val="22"/>
           <w:szCs w:val="22"/>
         </w:rPr>
-        <w:t xml:space="preserve"> for</w:t>
+        <w:t xml:space="preserve"> using SQL</w:t>
       </w:r>
       <w:r>
         <w:rPr>
@@ -1399,6 +927,22 @@
           <w:sz w:val="22"/>
           <w:szCs w:val="22"/>
         </w:rPr>
+        <w:t xml:space="preserve"> to identify Community Neurologists that refer patients to Comprehensive Epilepsy Centers </w:t>
+      </w:r>
+      <w:r>
+        <w:rPr>
+          <w:bCs/>
+          <w:sz w:val="22"/>
+          <w:szCs w:val="22"/>
+        </w:rPr>
+        <w:t>for specific procedures.</w:t>
+      </w:r>
+      <w:r>
+        <w:rPr>
+          <w:bCs/>
+          <w:sz w:val="22"/>
+          <w:szCs w:val="22"/>
+        </w:rPr>
         <w:t xml:space="preserve"> </w:t>
       </w:r>
       <w:r>
@@ -1407,7 +951,7 @@
           <w:sz w:val="22"/>
           <w:szCs w:val="22"/>
         </w:rPr>
-        <w:t xml:space="preserve">end-of-service implants to </w:t>
+        <w:t xml:space="preserve">Found </w:t>
       </w:r>
       <w:r>
         <w:rPr>
@@ -1415,7 +959,7 @@
           <w:sz w:val="22"/>
           <w:szCs w:val="22"/>
         </w:rPr>
-        <w:t>assist Sales in units sold quarterly target</w:t>
+        <w:t>over 3,</w:t>
       </w:r>
       <w:r>
         <w:rPr>
@@ -1423,7 +967,7 @@
           <w:sz w:val="22"/>
           <w:szCs w:val="22"/>
         </w:rPr>
-        <w:t xml:space="preserve">. </w:t>
+        <w:t>5</w:t>
       </w:r>
       <w:r>
         <w:rPr>
@@ -1431,7 +975,7 @@
           <w:sz w:val="22"/>
           <w:szCs w:val="22"/>
         </w:rPr>
-        <w:t xml:space="preserve">Increased </w:t>
+        <w:t xml:space="preserve">00 Neurologists </w:t>
       </w:r>
       <w:r>
         <w:rPr>
@@ -1439,7 +983,7 @@
           <w:sz w:val="22"/>
           <w:szCs w:val="22"/>
         </w:rPr>
-        <w:t>target</w:t>
+        <w:t>for the Commercial Operations team that</w:t>
       </w:r>
       <w:r>
         <w:rPr>
@@ -1447,7 +991,7 @@
           <w:sz w:val="22"/>
           <w:szCs w:val="22"/>
         </w:rPr>
-        <w:t xml:space="preserve"> accuracy by </w:t>
+        <w:t xml:space="preserve"> were </w:t>
       </w:r>
       <w:r>
         <w:rPr>
@@ -1455,7 +999,7 @@
           <w:sz w:val="22"/>
           <w:szCs w:val="22"/>
         </w:rPr>
-        <w:t>6</w:t>
+        <w:t>potential new prospects for prescribing our device</w:t>
       </w:r>
       <w:r>
         <w:rPr>
@@ -1463,48 +1007,100 @@
           <w:sz w:val="22"/>
           <w:szCs w:val="22"/>
         </w:rPr>
-        <w:t>%</w:t>
-      </w:r>
-      <w:r>
-        <w:rPr>
-          <w:bCs/>
-          <w:sz w:val="22"/>
-          <w:szCs w:val="22"/>
-        </w:rPr>
-        <w:t xml:space="preserve"> between actual numbers and predicted.</w:t>
+        <w:t>.</w:t>
       </w:r>
     </w:p>
     <w:p>
       <w:pPr>
         <w:pStyle w:val="ListParagraph"/>
-        <w:numPr>
-          <w:ilvl w:val="0"/>
-          <w:numId w:val="29"/>
-        </w:numPr>
-        <w:rPr>
-          <w:bCs/>
-          <w:sz w:val="22"/>
-          <w:szCs w:val="22"/>
-        </w:rPr>
-      </w:pPr>
-      <w:r>
-        <w:rPr>
-          <w:bCs/>
-          <w:sz w:val="22"/>
-          <w:szCs w:val="22"/>
-        </w:rPr>
-        <w:t>Determined physicians with history implanting our device and created a targeting segmentation using two different methods. Helped identify over 1000 new physicians to target.</w:t>
-      </w:r>
+        <w:ind w:left="360"/>
+        <w:rPr>
+          <w:b/>
+          <w:sz w:val="22"/>
+          <w:szCs w:val="22"/>
+          <w:u w:val="single"/>
+        </w:rPr>
+      </w:pPr>
     </w:p>
     <w:p>
       <w:pPr>
         <w:rPr>
-          <w:b/>
-          <w:sz w:val="22"/>
-          <w:szCs w:val="22"/>
-          <w:u w:val="single"/>
-        </w:rPr>
-      </w:pPr>
+          <w:sz w:val="22"/>
+          <w:szCs w:val="22"/>
+        </w:rPr>
+      </w:pPr>
+      <w:bookmarkStart w:id="0" w:name="_Hlk38988476"/>
+      <w:r>
+        <w:rPr>
+          <w:b/>
+          <w:sz w:val="22"/>
+          <w:szCs w:val="22"/>
+        </w:rPr>
+        <w:t>University of Florida, Department of Physical Therapy</w:t>
+      </w:r>
+      <w:r>
+        <w:rPr>
+          <w:sz w:val="22"/>
+          <w:szCs w:val="22"/>
+        </w:rPr>
+        <w:tab/>
+      </w:r>
+      <w:r>
+        <w:rPr>
+          <w:sz w:val="22"/>
+          <w:szCs w:val="22"/>
+        </w:rPr>
+        <w:tab/>
+        <w:t xml:space="preserve">                 </w:t>
+      </w:r>
+      <w:r>
+        <w:rPr>
+          <w:b/>
+          <w:sz w:val="22"/>
+          <w:szCs w:val="22"/>
+        </w:rPr>
+        <w:t xml:space="preserve">     </w:t>
+      </w:r>
+      <w:r>
+        <w:rPr>
+          <w:b/>
+          <w:sz w:val="22"/>
+          <w:szCs w:val="22"/>
+        </w:rPr>
+        <w:t xml:space="preserve">               </w:t>
+      </w:r>
+      <w:r>
+        <w:rPr>
+          <w:b/>
+          <w:sz w:val="22"/>
+          <w:szCs w:val="22"/>
+        </w:rPr>
+        <w:t xml:space="preserve"> </w:t>
+      </w:r>
+      <w:r>
+        <w:rPr>
+          <w:b/>
+          <w:sz w:val="22"/>
+          <w:szCs w:val="22"/>
+        </w:rPr>
+        <w:t xml:space="preserve"> </w:t>
+      </w:r>
+      <w:r>
+        <w:rPr>
+          <w:b/>
+          <w:sz w:val="22"/>
+          <w:szCs w:val="22"/>
+        </w:rPr>
+        <w:t xml:space="preserve">June 2016 – </w:t>
+      </w:r>
+      <w:r>
+        <w:rPr>
+          <w:b/>
+          <w:sz w:val="22"/>
+          <w:szCs w:val="22"/>
+        </w:rPr>
+        <w:t>April 2019</w:t>
+      </w:r>
     </w:p>
     <w:p>
       <w:pPr>
@@ -1513,17 +1109,19 @@
           <w:szCs w:val="22"/>
         </w:rPr>
       </w:pPr>
-      <w:bookmarkStart w:id="0" w:name="_Hlk38988476"/>
-      <w:r>
-        <w:rPr>
-          <w:b/>
-          <w:sz w:val="22"/>
-          <w:szCs w:val="22"/>
-        </w:rPr>
-        <w:t>University of Florida, Department of Physical Therapy</w:t>
-      </w:r>
-      <w:r>
-        <w:rPr>
+      <w:r>
+        <w:rPr>
+          <w:b/>
+          <w:i/>
+          <w:sz w:val="22"/>
+          <w:szCs w:val="22"/>
+        </w:rPr>
+        <w:t>Data Analyst</w:t>
+      </w:r>
+      <w:r>
+        <w:rPr>
+          <w:b/>
+          <w:i/>
           <w:sz w:val="22"/>
           <w:szCs w:val="22"/>
         </w:rPr>
@@ -1531,59 +1129,111 @@
       </w:r>
       <w:r>
         <w:rPr>
+          <w:b/>
+          <w:i/>
           <w:sz w:val="22"/>
           <w:szCs w:val="22"/>
         </w:rPr>
         <w:tab/>
-        <w:t xml:space="preserve">                 </w:t>
-      </w:r>
-      <w:r>
-        <w:rPr>
-          <w:b/>
-          <w:sz w:val="22"/>
-          <w:szCs w:val="22"/>
-        </w:rPr>
-        <w:t xml:space="preserve">     </w:t>
-      </w:r>
-      <w:r>
-        <w:rPr>
-          <w:b/>
-          <w:sz w:val="22"/>
-          <w:szCs w:val="22"/>
-        </w:rPr>
-        <w:t xml:space="preserve">               </w:t>
-      </w:r>
-      <w:r>
-        <w:rPr>
-          <w:b/>
-          <w:sz w:val="22"/>
-          <w:szCs w:val="22"/>
-        </w:rPr>
+      </w:r>
+      <w:r>
+        <w:rPr>
+          <w:b/>
+          <w:i/>
+          <w:sz w:val="22"/>
+          <w:szCs w:val="22"/>
+        </w:rPr>
+        <w:tab/>
+        <w:t xml:space="preserve">   </w:t>
+      </w:r>
+      <w:r>
+        <w:rPr>
+          <w:b/>
+          <w:i/>
+          <w:sz w:val="22"/>
+          <w:szCs w:val="22"/>
+        </w:rPr>
+        <w:tab/>
+      </w:r>
+      <w:r>
+        <w:rPr>
+          <w:b/>
+          <w:i/>
+          <w:sz w:val="22"/>
+          <w:szCs w:val="22"/>
+        </w:rPr>
+        <w:tab/>
+      </w:r>
+      <w:r>
+        <w:rPr>
+          <w:b/>
+          <w:i/>
+          <w:sz w:val="22"/>
+          <w:szCs w:val="22"/>
+        </w:rPr>
+        <w:tab/>
+      </w:r>
+      <w:r>
+        <w:rPr>
+          <w:b/>
+          <w:i/>
+          <w:sz w:val="22"/>
+          <w:szCs w:val="22"/>
+        </w:rPr>
+        <w:tab/>
+      </w:r>
+      <w:r>
+        <w:rPr>
+          <w:b/>
+          <w:i/>
+          <w:sz w:val="22"/>
+          <w:szCs w:val="22"/>
+        </w:rPr>
+        <w:tab/>
+      </w:r>
+      <w:r>
+        <w:rPr>
+          <w:b/>
+          <w:i/>
+          <w:sz w:val="22"/>
+          <w:szCs w:val="22"/>
+        </w:rPr>
+        <w:tab/>
+      </w:r>
+      <w:r>
+        <w:rPr>
+          <w:b/>
+          <w:i/>
+          <w:sz w:val="22"/>
+          <w:szCs w:val="22"/>
+        </w:rPr>
+        <w:tab/>
+      </w:r>
+      <w:r>
+        <w:rPr>
+          <w:b/>
+          <w:i/>
+          <w:sz w:val="22"/>
+          <w:szCs w:val="22"/>
+        </w:rPr>
+        <w:tab/>
+      </w:r>
+      <w:r>
+        <w:rPr>
+          <w:b/>
+          <w:i/>
+          <w:sz w:val="22"/>
+          <w:szCs w:val="22"/>
+        </w:rPr>
+        <w:tab/>
         <w:t xml:space="preserve"> </w:t>
       </w:r>
       <w:r>
         <w:rPr>
-          <w:b/>
-          <w:sz w:val="22"/>
-          <w:szCs w:val="22"/>
-        </w:rPr>
-        <w:t xml:space="preserve"> </w:t>
-      </w:r>
-      <w:r>
-        <w:rPr>
-          <w:b/>
-          <w:sz w:val="22"/>
-          <w:szCs w:val="22"/>
-        </w:rPr>
-        <w:t xml:space="preserve">June 2016 – </w:t>
-      </w:r>
-      <w:r>
-        <w:rPr>
-          <w:b/>
-          <w:sz w:val="22"/>
-          <w:szCs w:val="22"/>
-        </w:rPr>
-        <w:t>April 2019</w:t>
+          <w:sz w:val="22"/>
+          <w:szCs w:val="22"/>
+        </w:rPr>
+        <w:t>Gainesville, FL</w:t>
       </w:r>
     </w:p>
     <w:p>
@@ -1595,151 +1245,10 @@
       </w:pPr>
       <w:r>
         <w:rPr>
-          <w:b/>
-          <w:i/>
-          <w:sz w:val="22"/>
-          <w:szCs w:val="22"/>
-        </w:rPr>
-        <w:t>Data Analyst</w:t>
-      </w:r>
-      <w:r>
-        <w:rPr>
-          <w:b/>
-          <w:i/>
-          <w:sz w:val="22"/>
-          <w:szCs w:val="22"/>
-        </w:rPr>
-        <w:tab/>
-      </w:r>
-      <w:r>
-        <w:rPr>
-          <w:b/>
-          <w:i/>
-          <w:sz w:val="22"/>
-          <w:szCs w:val="22"/>
-        </w:rPr>
-        <w:tab/>
-      </w:r>
-      <w:r>
-        <w:rPr>
-          <w:b/>
-          <w:i/>
-          <w:sz w:val="22"/>
-          <w:szCs w:val="22"/>
-        </w:rPr>
-        <w:tab/>
-        <w:t xml:space="preserve">   </w:t>
-      </w:r>
-      <w:r>
-        <w:rPr>
-          <w:b/>
-          <w:i/>
-          <w:sz w:val="22"/>
-          <w:szCs w:val="22"/>
-        </w:rPr>
-        <w:tab/>
-      </w:r>
-      <w:r>
-        <w:rPr>
-          <w:b/>
-          <w:i/>
-          <w:sz w:val="22"/>
-          <w:szCs w:val="22"/>
-        </w:rPr>
-        <w:tab/>
-      </w:r>
-      <w:r>
-        <w:rPr>
-          <w:b/>
-          <w:i/>
-          <w:sz w:val="22"/>
-          <w:szCs w:val="22"/>
-        </w:rPr>
-        <w:tab/>
-      </w:r>
-      <w:r>
-        <w:rPr>
-          <w:b/>
-          <w:i/>
-          <w:sz w:val="22"/>
-          <w:szCs w:val="22"/>
-        </w:rPr>
-        <w:tab/>
-      </w:r>
-      <w:r>
-        <w:rPr>
-          <w:b/>
-          <w:i/>
-          <w:sz w:val="22"/>
-          <w:szCs w:val="22"/>
-        </w:rPr>
-        <w:tab/>
-      </w:r>
-      <w:r>
-        <w:rPr>
-          <w:b/>
-          <w:i/>
-          <w:sz w:val="22"/>
-          <w:szCs w:val="22"/>
-        </w:rPr>
-        <w:tab/>
-      </w:r>
-      <w:r>
-        <w:rPr>
-          <w:b/>
-          <w:i/>
-          <w:sz w:val="22"/>
-          <w:szCs w:val="22"/>
-        </w:rPr>
-        <w:tab/>
-      </w:r>
-      <w:r>
-        <w:rPr>
-          <w:b/>
-          <w:i/>
-          <w:sz w:val="22"/>
-          <w:szCs w:val="22"/>
-        </w:rPr>
-        <w:tab/>
-      </w:r>
-      <w:r>
-        <w:rPr>
-          <w:b/>
-          <w:i/>
-          <w:sz w:val="22"/>
-          <w:szCs w:val="22"/>
-        </w:rPr>
-        <w:tab/>
-        <w:t xml:space="preserve"> </w:t>
-      </w:r>
-      <w:r>
-        <w:rPr>
-          <w:sz w:val="22"/>
-          <w:szCs w:val="22"/>
-        </w:rPr>
-        <w:t>Gainesville, FL</w:t>
-      </w:r>
-    </w:p>
-    <w:p>
-      <w:pPr>
-        <w:rPr>
-          <w:sz w:val="22"/>
-          <w:szCs w:val="22"/>
-        </w:rPr>
-      </w:pPr>
-      <w:r>
-        <w:rPr>
-          <w:sz w:val="22"/>
-          <w:szCs w:val="22"/>
-        </w:rPr>
-        <w:t>Coordinate</w:t>
-      </w:r>
-      <w:r>
-        <w:rPr>
-          <w:sz w:val="22"/>
-          <w:szCs w:val="22"/>
-        </w:rPr>
-        <w:t>d</w:t>
+          <w:sz w:val="22"/>
+          <w:szCs w:val="22"/>
+        </w:rPr>
+        <w:t>Coordinated</w:t>
       </w:r>
       <w:r>
         <w:rPr>
@@ -1844,77 +1353,7 @@
           <w:sz w:val="22"/>
           <w:szCs w:val="22"/>
         </w:rPr>
-        <w:t>Analyze</w:t>
-      </w:r>
-      <w:r>
-        <w:rPr>
-          <w:sz w:val="22"/>
-          <w:szCs w:val="22"/>
-        </w:rPr>
-        <w:t>d</w:t>
-      </w:r>
-      <w:r>
-        <w:rPr>
-          <w:sz w:val="22"/>
-          <w:szCs w:val="22"/>
-        </w:rPr>
-        <w:t xml:space="preserve"> and report</w:t>
-      </w:r>
-      <w:r>
-        <w:rPr>
-          <w:sz w:val="22"/>
-          <w:szCs w:val="22"/>
-        </w:rPr>
-        <w:t>ed</w:t>
-      </w:r>
-      <w:r>
-        <w:rPr>
-          <w:sz w:val="22"/>
-          <w:szCs w:val="22"/>
-        </w:rPr>
-        <w:t xml:space="preserve"> out on data for </w:t>
-      </w:r>
-      <w:r>
-        <w:rPr>
-          <w:sz w:val="22"/>
-          <w:szCs w:val="22"/>
-        </w:rPr>
-        <w:t>6</w:t>
-      </w:r>
-      <w:r>
-        <w:rPr>
-          <w:sz w:val="22"/>
-          <w:szCs w:val="22"/>
-        </w:rPr>
-        <w:t xml:space="preserve"> different studies which analyze respiratory deficiencies in people with neuromuscular diseases. Collect</w:t>
-      </w:r>
-      <w:r>
-        <w:rPr>
-          <w:sz w:val="22"/>
-          <w:szCs w:val="22"/>
-        </w:rPr>
-        <w:t>ed</w:t>
-      </w:r>
-      <w:r>
-        <w:rPr>
-          <w:sz w:val="22"/>
-          <w:szCs w:val="22"/>
-        </w:rPr>
-        <w:t xml:space="preserve"> respiratory data and create</w:t>
-      </w:r>
-      <w:r>
-        <w:rPr>
-          <w:sz w:val="22"/>
-          <w:szCs w:val="22"/>
-        </w:rPr>
-        <w:t>d</w:t>
-      </w:r>
-      <w:r>
-        <w:rPr>
-          <w:sz w:val="22"/>
-          <w:szCs w:val="22"/>
-        </w:rPr>
-        <w:t xml:space="preserve"> excel sheets of over 1000 data points to find the mean and standard deviation to be used for grant proposals and future studies.</w:t>
+        <w:t>Analyzed and reported out on data for 6 different studies which analyze respiratory deficiencies in people with neuromuscular diseases. Collected respiratory data and created excel sheets of over 1000 data points to find the mean and standard deviation to be used for grant proposals and future studies.</w:t>
       </w:r>
     </w:p>
     <w:p>
@@ -1935,35 +1374,7 @@
           <w:sz w:val="22"/>
           <w:szCs w:val="22"/>
         </w:rPr>
-        <w:t xml:space="preserve">Developed macros and shortcuts on </w:t>
-      </w:r>
-      <w:r>
-        <w:rPr>
-          <w:sz w:val="22"/>
-          <w:szCs w:val="22"/>
-        </w:rPr>
-        <w:t>3</w:t>
-      </w:r>
-      <w:r>
-        <w:rPr>
-          <w:sz w:val="22"/>
-          <w:szCs w:val="22"/>
-        </w:rPr>
-        <w:t xml:space="preserve"> different programs tailored specifically for each project, cutting analysis time by 15% on over 50 different sets of </w:t>
-      </w:r>
-      <w:r>
-        <w:rPr>
-          <w:sz w:val="22"/>
-          <w:szCs w:val="22"/>
-        </w:rPr>
-        <w:t>E</w:t>
-      </w:r>
-      <w:r>
-        <w:rPr>
-          <w:sz w:val="22"/>
-          <w:szCs w:val="22"/>
-        </w:rPr>
-        <w:t>xcel sheets full of data points. As a result, data was given to the head investigator more effectively, leading to successful publications and grants.</w:t>
+        <w:t>Developed macros and shortcuts on 3 different programs tailored specifically for each project, cutting analysis time by 15% on over 50 different sets of Excel sheets full of data points. As a result, data was given to the head investigator more effectively, leading to successful publications and grants.</w:t>
       </w:r>
     </w:p>
     <w:p>
@@ -1984,33 +1395,9 @@
           <w:sz w:val="22"/>
           <w:szCs w:val="22"/>
         </w:rPr>
-        <w:t xml:space="preserve">Consulted with </w:t>
-      </w:r>
-      <w:r>
-        <w:rPr>
-          <w:sz w:val="22"/>
-          <w:szCs w:val="22"/>
-        </w:rPr>
-        <w:t>3</w:t>
-      </w:r>
-      <w:r>
-        <w:rPr>
-          <w:sz w:val="22"/>
-          <w:szCs w:val="22"/>
-        </w:rPr>
-        <w:t xml:space="preserve"> vendors about a cost-effective sleep monitoring device that captures key data points to be used in current and potential future studies. Compared potential device offerings and selected a device that was under budget by $1500 and included all the required accessories for a specific study.</w:t>
-      </w:r>
-    </w:p>
-    <w:bookmarkEnd w:id="0"/>
-    <w:p>
-      <w:pPr>
-        <w:pStyle w:val="ListParagraph"/>
-        <w:ind w:left="360"/>
-        <w:rPr>
-          <w:sz w:val="22"/>
-          <w:szCs w:val="22"/>
-        </w:rPr>
-      </w:pPr>
+        <w:t>Consulted with 3 vendors about a cost-effective sleep monitoring device that captures key data points to be used in current and potential future studies. Compared potential device offerings and selected a device that was under budget by $1500 and included all the required accessories for a specific study.</w:t>
+      </w:r>
+      <w:bookmarkEnd w:id="0"/>
     </w:p>
     <w:p>
       <w:pPr>
@@ -2021,15 +1408,6 @@
           <w:u w:val="single"/>
         </w:rPr>
       </w:pPr>
-      <w:r>
-        <w:rPr>
-          <w:b/>
-          <w:sz w:val="22"/>
-          <w:szCs w:val="22"/>
-          <w:u w:val="single"/>
-        </w:rPr>
-        <w:t>INVOLVEMENT</w:t>
-      </w:r>
     </w:p>
     <w:p>
       <w:pPr>
@@ -2037,31 +1415,172 @@
           <w:b/>
           <w:sz w:val="22"/>
           <w:szCs w:val="22"/>
-        </w:rPr>
-      </w:pPr>
-      <w:r>
-        <w:rPr>
-          <w:b/>
-          <w:sz w:val="22"/>
-          <w:szCs w:val="22"/>
-        </w:rPr>
-        <w:t xml:space="preserve">Association </w:t>
-      </w:r>
-      <w:r>
-        <w:rPr>
-          <w:b/>
-          <w:sz w:val="22"/>
-          <w:szCs w:val="22"/>
-        </w:rPr>
-        <w:t>for</w:t>
-      </w:r>
-      <w:r>
-        <w:rPr>
-          <w:b/>
-          <w:sz w:val="22"/>
-          <w:szCs w:val="22"/>
-        </w:rPr>
-        <w:t xml:space="preserve"> Information Systems</w:t>
+          <w:u w:val="single"/>
+        </w:rPr>
+      </w:pPr>
+      <w:r>
+        <w:rPr>
+          <w:b/>
+          <w:sz w:val="22"/>
+          <w:szCs w:val="22"/>
+          <w:u w:val="single"/>
+        </w:rPr>
+        <w:t xml:space="preserve">EDUCATION </w:t>
+      </w:r>
+    </w:p>
+    <w:p>
+      <w:pPr>
+        <w:rPr>
+          <w:b/>
+          <w:sz w:val="22"/>
+          <w:szCs w:val="22"/>
+        </w:rPr>
+      </w:pPr>
+      <w:r>
+        <w:rPr>
+          <w:b/>
+          <w:sz w:val="22"/>
+          <w:szCs w:val="22"/>
+        </w:rPr>
+        <w:t xml:space="preserve">University of Florida, </w:t>
+      </w:r>
+      <w:r>
+        <w:rPr>
+          <w:sz w:val="22"/>
+          <w:szCs w:val="22"/>
+        </w:rPr>
+        <w:t>Hough Graduate School of Business</w:t>
+      </w:r>
+      <w:r>
+        <w:rPr>
+          <w:sz w:val="22"/>
+          <w:szCs w:val="22"/>
+        </w:rPr>
+        <w:tab/>
+      </w:r>
+      <w:r>
+        <w:rPr>
+          <w:sz w:val="22"/>
+          <w:szCs w:val="22"/>
+        </w:rPr>
+        <w:tab/>
+      </w:r>
+      <w:r>
+        <w:rPr>
+          <w:sz w:val="22"/>
+          <w:szCs w:val="22"/>
+        </w:rPr>
+        <w:tab/>
+      </w:r>
+      <w:r>
+        <w:rPr>
+          <w:sz w:val="22"/>
+          <w:szCs w:val="22"/>
+        </w:rPr>
+        <w:tab/>
+        <w:t xml:space="preserve">         </w:t>
+      </w:r>
+      <w:r>
+        <w:rPr>
+          <w:b/>
+          <w:sz w:val="22"/>
+          <w:szCs w:val="22"/>
+        </w:rPr>
+        <w:t xml:space="preserve">        </w:t>
+      </w:r>
+      <w:r>
+        <w:rPr>
+          <w:b/>
+          <w:sz w:val="22"/>
+          <w:szCs w:val="22"/>
+        </w:rPr>
+        <w:tab/>
+        <w:t xml:space="preserve">     </w:t>
+      </w:r>
+      <w:r>
+        <w:rPr>
+          <w:b/>
+          <w:sz w:val="22"/>
+          <w:szCs w:val="22"/>
+        </w:rPr>
+        <w:t xml:space="preserve">   </w:t>
+      </w:r>
+      <w:r>
+        <w:rPr>
+          <w:b/>
+          <w:sz w:val="22"/>
+          <w:szCs w:val="22"/>
+        </w:rPr>
+        <w:t xml:space="preserve"> May</w:t>
+      </w:r>
+      <w:r>
+        <w:rPr>
+          <w:b/>
+          <w:sz w:val="22"/>
+          <w:szCs w:val="22"/>
+        </w:rPr>
+        <w:t xml:space="preserve"> 2019</w:t>
+      </w:r>
+    </w:p>
+    <w:p>
+      <w:pPr>
+        <w:rPr>
+          <w:sz w:val="22"/>
+          <w:szCs w:val="22"/>
+        </w:rPr>
+      </w:pPr>
+      <w:r>
+        <w:rPr>
+          <w:b/>
+          <w:i/>
+          <w:sz w:val="22"/>
+          <w:szCs w:val="22"/>
+        </w:rPr>
+        <w:t>Master of Science in Information Systems and Operations Management</w:t>
+      </w:r>
+      <w:r>
+        <w:rPr>
+          <w:b/>
+          <w:i/>
+          <w:sz w:val="22"/>
+          <w:szCs w:val="22"/>
+        </w:rPr>
+        <w:t xml:space="preserve"> (ISOM)</w:t>
+      </w:r>
+      <w:r>
+        <w:rPr>
+          <w:b/>
+          <w:i/>
+          <w:sz w:val="22"/>
+          <w:szCs w:val="22"/>
+        </w:rPr>
+        <w:tab/>
+      </w:r>
+      <w:r>
+        <w:rPr>
+          <w:b/>
+          <w:i/>
+          <w:sz w:val="22"/>
+          <w:szCs w:val="22"/>
+        </w:rPr>
+        <w:tab/>
+      </w:r>
+      <w:r>
+        <w:rPr>
+          <w:b/>
+          <w:i/>
+          <w:sz w:val="22"/>
+          <w:szCs w:val="22"/>
+        </w:rPr>
+        <w:tab/>
+        <w:t xml:space="preserve"> </w:t>
+      </w:r>
+      <w:r>
+        <w:rPr>
+          <w:sz w:val="22"/>
+          <w:szCs w:val="22"/>
+        </w:rPr>
+        <w:t>Gainesville, FL</w:t>
       </w:r>
     </w:p>
     <w:p>
@@ -2069,7 +1588,7 @@
         <w:pStyle w:val="ListParagraph"/>
         <w:numPr>
           <w:ilvl w:val="0"/>
-          <w:numId w:val="30"/>
+          <w:numId w:val="28"/>
         </w:numPr>
         <w:rPr>
           <w:sz w:val="22"/>
@@ -2081,24 +1600,7 @@
           <w:sz w:val="22"/>
           <w:szCs w:val="22"/>
         </w:rPr>
-        <w:t>VP of Media and Communications to promote the organization and help others improve their professional skills.</w:t>
-      </w:r>
-    </w:p>
-    <w:p>
-      <w:pPr>
-        <w:rPr>
-          <w:b/>
-          <w:sz w:val="22"/>
-          <w:szCs w:val="22"/>
-        </w:rPr>
-      </w:pPr>
-      <w:r>
-        <w:rPr>
-          <w:b/>
-          <w:sz w:val="22"/>
-          <w:szCs w:val="22"/>
-        </w:rPr>
-        <w:t>Gator Salsa Club</w:t>
+        <w:t>Track: Information Technology</w:t>
       </w:r>
     </w:p>
     <w:p>
@@ -2106,7 +1608,7 @@
         <w:pStyle w:val="ListParagraph"/>
         <w:numPr>
           <w:ilvl w:val="0"/>
-          <w:numId w:val="26"/>
+          <w:numId w:val="28"/>
         </w:numPr>
         <w:rPr>
           <w:sz w:val="22"/>
@@ -2118,24 +1620,301 @@
           <w:sz w:val="22"/>
           <w:szCs w:val="22"/>
         </w:rPr>
-        <w:t>Instructed salsa classes and helped promote the club.</w:t>
+        <w:t xml:space="preserve">GPA: </w:t>
+      </w:r>
+      <w:r>
+        <w:rPr>
+          <w:sz w:val="22"/>
+          <w:szCs w:val="22"/>
+        </w:rPr>
+        <w:t>3</w:t>
+      </w:r>
+      <w:r>
+        <w:rPr>
+          <w:sz w:val="22"/>
+          <w:szCs w:val="22"/>
+        </w:rPr>
+        <w:t>.</w:t>
+      </w:r>
+      <w:r>
+        <w:rPr>
+          <w:sz w:val="22"/>
+          <w:szCs w:val="22"/>
+        </w:rPr>
+        <w:t>78</w:t>
+      </w:r>
+      <w:r>
+        <w:rPr>
+          <w:sz w:val="22"/>
+          <w:szCs w:val="22"/>
+        </w:rPr>
+        <w:t>/4.00</w:t>
+      </w:r>
+      <w:r>
+        <w:rPr>
+          <w:sz w:val="22"/>
+          <w:szCs w:val="22"/>
+        </w:rPr>
+        <w:t xml:space="preserve">, </w:t>
+      </w:r>
+      <w:r>
+        <w:rPr>
+          <w:sz w:val="22"/>
+          <w:szCs w:val="22"/>
+        </w:rPr>
+        <w:t>KPMG Merit Scholarship Recipient</w:t>
+      </w:r>
+      <w:r>
+        <w:rPr>
+          <w:b/>
+          <w:sz w:val="22"/>
+          <w:szCs w:val="22"/>
+        </w:rPr>
+        <w:tab/>
+      </w:r>
+      <w:r>
+        <w:rPr>
+          <w:b/>
+          <w:sz w:val="22"/>
+          <w:szCs w:val="22"/>
+        </w:rPr>
+        <w:tab/>
+        <w:t xml:space="preserve">        </w:t>
       </w:r>
     </w:p>
     <w:p>
       <w:pPr>
-        <w:rPr>
-          <w:b/>
-          <w:sz w:val="22"/>
-          <w:szCs w:val="22"/>
-        </w:rPr>
-      </w:pPr>
-      <w:r>
-        <w:rPr>
-          <w:b/>
-          <w:sz w:val="22"/>
-          <w:szCs w:val="22"/>
-        </w:rPr>
-        <w:t>Toastmasters Member</w:t>
+        <w:pStyle w:val="ListParagraph"/>
+        <w:ind w:left="360"/>
+        <w:rPr>
+          <w:sz w:val="22"/>
+          <w:szCs w:val="22"/>
+        </w:rPr>
+      </w:pPr>
+    </w:p>
+    <w:p>
+      <w:pPr>
+        <w:rPr>
+          <w:b/>
+          <w:sz w:val="22"/>
+          <w:szCs w:val="22"/>
+        </w:rPr>
+      </w:pPr>
+      <w:r>
+        <w:rPr>
+          <w:b/>
+          <w:sz w:val="22"/>
+          <w:szCs w:val="22"/>
+        </w:rPr>
+        <w:t xml:space="preserve">University of Florida, </w:t>
+      </w:r>
+      <w:r>
+        <w:rPr>
+          <w:sz w:val="22"/>
+          <w:szCs w:val="22"/>
+        </w:rPr>
+        <w:t>College of Health and Human Performance</w:t>
+      </w:r>
+      <w:r>
+        <w:rPr>
+          <w:sz w:val="22"/>
+          <w:szCs w:val="22"/>
+        </w:rPr>
+        <w:tab/>
+      </w:r>
+      <w:r>
+        <w:rPr>
+          <w:b/>
+          <w:sz w:val="22"/>
+          <w:szCs w:val="22"/>
+        </w:rPr>
+        <w:tab/>
+      </w:r>
+      <w:r>
+        <w:rPr>
+          <w:b/>
+          <w:sz w:val="22"/>
+          <w:szCs w:val="22"/>
+        </w:rPr>
+        <w:tab/>
+      </w:r>
+      <w:r>
+        <w:rPr>
+          <w:b/>
+          <w:sz w:val="22"/>
+          <w:szCs w:val="22"/>
+        </w:rPr>
+        <w:t xml:space="preserve">   </w:t>
+      </w:r>
+      <w:r>
+        <w:rPr>
+          <w:b/>
+          <w:sz w:val="22"/>
+          <w:szCs w:val="22"/>
+        </w:rPr>
+        <w:tab/>
+      </w:r>
+      <w:r>
+        <w:rPr>
+          <w:b/>
+          <w:sz w:val="22"/>
+          <w:szCs w:val="22"/>
+        </w:rPr>
+        <w:t xml:space="preserve"> </w:t>
+      </w:r>
+      <w:r>
+        <w:rPr>
+          <w:b/>
+          <w:sz w:val="22"/>
+          <w:szCs w:val="22"/>
+        </w:rPr>
+        <w:t xml:space="preserve">   </w:t>
+      </w:r>
+      <w:r>
+        <w:rPr>
+          <w:b/>
+          <w:sz w:val="22"/>
+          <w:szCs w:val="22"/>
+        </w:rPr>
+        <w:tab/>
+        <w:t xml:space="preserve">    </w:t>
+      </w:r>
+      <w:r>
+        <w:rPr>
+          <w:b/>
+          <w:sz w:val="22"/>
+          <w:szCs w:val="22"/>
+        </w:rPr>
+        <w:t xml:space="preserve">   </w:t>
+      </w:r>
+      <w:r>
+        <w:rPr>
+          <w:b/>
+          <w:sz w:val="22"/>
+          <w:szCs w:val="22"/>
+        </w:rPr>
+        <w:t xml:space="preserve"> </w:t>
+      </w:r>
+      <w:r>
+        <w:rPr>
+          <w:b/>
+          <w:sz w:val="22"/>
+          <w:szCs w:val="22"/>
+        </w:rPr>
+        <w:t xml:space="preserve"> </w:t>
+      </w:r>
+      <w:r>
+        <w:rPr>
+          <w:b/>
+          <w:sz w:val="22"/>
+          <w:szCs w:val="22"/>
+        </w:rPr>
+        <w:t>May</w:t>
+      </w:r>
+      <w:r>
+        <w:rPr>
+          <w:b/>
+          <w:sz w:val="22"/>
+          <w:szCs w:val="22"/>
+        </w:rPr>
+        <w:t xml:space="preserve"> 2016</w:t>
+      </w:r>
+    </w:p>
+    <w:p>
+      <w:pPr>
+        <w:rPr>
+          <w:sz w:val="22"/>
+          <w:szCs w:val="22"/>
+        </w:rPr>
+      </w:pPr>
+      <w:r>
+        <w:rPr>
+          <w:b/>
+          <w:i/>
+          <w:sz w:val="22"/>
+          <w:szCs w:val="22"/>
+        </w:rPr>
+        <w:t>Bachelor of Science – Applied Physiology and Kinesiology</w:t>
+      </w:r>
+      <w:r>
+        <w:rPr>
+          <w:b/>
+          <w:i/>
+          <w:sz w:val="22"/>
+          <w:szCs w:val="22"/>
+        </w:rPr>
+        <w:t>,</w:t>
+      </w:r>
+      <w:r>
+        <w:rPr>
+          <w:b/>
+          <w:i/>
+          <w:sz w:val="22"/>
+          <w:szCs w:val="22"/>
+        </w:rPr>
+        <w:t xml:space="preserve"> Exercise Physiolog</w:t>
+      </w:r>
+      <w:r>
+        <w:rPr>
+          <w:b/>
+          <w:i/>
+          <w:sz w:val="22"/>
+          <w:szCs w:val="22"/>
+        </w:rPr>
+        <w:t xml:space="preserve">y       </w:t>
+      </w:r>
+      <w:r>
+        <w:rPr>
+          <w:b/>
+          <w:i/>
+          <w:sz w:val="22"/>
+          <w:szCs w:val="22"/>
+        </w:rPr>
+        <w:t xml:space="preserve">      </w:t>
+      </w:r>
+      <w:r>
+        <w:rPr>
+          <w:b/>
+          <w:i/>
+          <w:sz w:val="22"/>
+          <w:szCs w:val="22"/>
+        </w:rPr>
+        <w:t xml:space="preserve">   </w:t>
+      </w:r>
+      <w:r>
+        <w:rPr>
+          <w:b/>
+          <w:i/>
+          <w:sz w:val="22"/>
+          <w:szCs w:val="22"/>
+        </w:rPr>
+        <w:t xml:space="preserve">  </w:t>
+      </w:r>
+      <w:r>
+        <w:rPr>
+          <w:b/>
+          <w:i/>
+          <w:sz w:val="22"/>
+          <w:szCs w:val="22"/>
+        </w:rPr>
+        <w:tab/>
+      </w:r>
+      <w:r>
+        <w:rPr>
+          <w:b/>
+          <w:i/>
+          <w:sz w:val="22"/>
+          <w:szCs w:val="22"/>
+        </w:rPr>
+        <w:tab/>
+        <w:t xml:space="preserve"> </w:t>
+      </w:r>
+      <w:r>
+        <w:rPr>
+          <w:sz w:val="22"/>
+          <w:szCs w:val="22"/>
+        </w:rPr>
+        <w:t>Gainesville, FL</w:t>
       </w:r>
     </w:p>
     <w:p>
@@ -2143,20 +1922,47 @@
         <w:pStyle w:val="ListParagraph"/>
         <w:numPr>
           <w:ilvl w:val="0"/>
-          <w:numId w:val="26"/>
+          <w:numId w:val="29"/>
         </w:numPr>
         <w:rPr>
-          <w:b/>
-          <w:sz w:val="22"/>
-          <w:szCs w:val="22"/>
-        </w:rPr>
-      </w:pPr>
-      <w:r>
-        <w:rPr>
-          <w:sz w:val="22"/>
-          <w:szCs w:val="22"/>
-        </w:rPr>
-        <w:t>Joined toastmasters club to improve presentation skills and support other in improving their skills.</w:t>
+          <w:sz w:val="22"/>
+          <w:szCs w:val="22"/>
+        </w:rPr>
+      </w:pPr>
+      <w:r>
+        <w:rPr>
+          <w:sz w:val="22"/>
+          <w:szCs w:val="22"/>
+        </w:rPr>
+        <w:t>GPA: 3.7</w:t>
+      </w:r>
+      <w:r>
+        <w:rPr>
+          <w:sz w:val="22"/>
+          <w:szCs w:val="22"/>
+        </w:rPr>
+        <w:t>2</w:t>
+      </w:r>
+      <w:r>
+        <w:rPr>
+          <w:sz w:val="22"/>
+          <w:szCs w:val="22"/>
+        </w:rPr>
+        <w:t>/4.00</w:t>
+      </w:r>
+      <w:r>
+        <w:rPr>
+          <w:sz w:val="22"/>
+          <w:szCs w:val="22"/>
+        </w:rPr>
+        <w:t xml:space="preserve">, </w:t>
+      </w:r>
+      <w:r>
+        <w:rPr>
+          <w:sz w:val="22"/>
+          <w:szCs w:val="22"/>
+        </w:rPr>
+        <w:t>Summa Cum Laude</w:t>
       </w:r>
     </w:p>
     <w:p>
@@ -2166,21 +1972,26 @@
           <w:szCs w:val="22"/>
         </w:rPr>
       </w:pPr>
-      <w:r>
-        <w:rPr>
-          <w:b/>
-          <w:sz w:val="22"/>
-          <w:szCs w:val="22"/>
-        </w:rPr>
-        <w:t>Westwood Middle School</w:t>
-      </w:r>
-      <w:r>
-        <w:rPr>
-          <w:b/>
-          <w:sz w:val="22"/>
-          <w:szCs w:val="22"/>
-        </w:rPr>
-        <w:t xml:space="preserve"> Youth Combine Coach</w:t>
+    </w:p>
+    <w:p>
+      <w:pPr>
+        <w:rPr>
+          <w:b/>
+          <w:bCs/>
+          <w:sz w:val="22"/>
+          <w:szCs w:val="22"/>
+          <w:u w:val="single"/>
+        </w:rPr>
+      </w:pPr>
+      <w:r>
+        <w:rPr>
+          <w:b/>
+          <w:bCs/>
+          <w:sz w:val="22"/>
+          <w:szCs w:val="22"/>
+          <w:u w:val="single"/>
+        </w:rPr>
+        <w:t>HOBBIES</w:t>
       </w:r>
     </w:p>
     <w:p>
@@ -2188,7 +1999,7 @@
         <w:pStyle w:val="ListParagraph"/>
         <w:numPr>
           <w:ilvl w:val="0"/>
-          <w:numId w:val="26"/>
+          <w:numId w:val="29"/>
         </w:numPr>
         <w:rPr>
           <w:sz w:val="22"/>
@@ -2200,24 +2011,8 @@
           <w:sz w:val="22"/>
           <w:szCs w:val="22"/>
         </w:rPr>
-        <w:t xml:space="preserve">Created and implemented workout routines and enjoyable activities </w:t>
-      </w:r>
-      <w:r>
-        <w:rPr>
-          <w:sz w:val="22"/>
-          <w:szCs w:val="22"/>
-        </w:rPr>
-        <w:t>for an after-school program.</w:t>
-      </w:r>
-    </w:p>
-    <w:p>
-      <w:pPr>
-        <w:rPr>
-          <w:b/>
-          <w:sz w:val="22"/>
-          <w:szCs w:val="22"/>
-        </w:rPr>
-      </w:pPr>
+        <w:t>Dancing Salsa and Bachata – began in 2014</w:t>
+      </w:r>
     </w:p>
     <w:sectPr>
       <w:pgSz w:w="12240" w:h="15840"/>
@@ -3741,7 +3536,7 @@
   <w:abstractNum w:abstractNumId="13" w15:restartNumberingAfterBreak="0">
     <w:nsid w:val="385B2A44"/>
     <w:multiLevelType w:val="hybridMultilevel"/>
-    <w:tmpl w:val="040A57D4"/>
+    <w:tmpl w:val="2ABE010C"/>
     <w:lvl w:ilvl="0" w:tplc="04090001">
       <w:start w:val="1"/>
       <w:numFmt w:val="bullet"/>
@@ -3751,7 +3546,7 @@
         <w:ind w:left="360" w:hanging="360"/>
       </w:pPr>
       <w:rPr>
-        <w:rFonts w:ascii="Symbol" w:hAnsi="Symbol" w:cs="Symbol" w:hint="default"/>
+        <w:rFonts w:ascii="Symbol" w:hAnsi="Symbol" w:hint="default"/>
       </w:rPr>
     </w:lvl>
     <w:lvl w:ilvl="1" w:tplc="04090003" w:tentative="1">

</xml_diff>